<commit_message>
文档提交 Signed-off-by: hejinguo <hejinguo_520@163.com>
</commit_message>
<xml_diff>
--- a/doc/直播小程序接口文档-最新.docx
+++ b/doc/直播小程序接口文档-最新.docx
@@ -2879,25 +2879,7 @@
           <w:sz w:val="24"/>
           <w:szCs w:val="24"/>
         </w:rPr>
-        <w:t>"</w:t>
-      </w:r>
-      <w:proofErr w:type="gramStart"/>
-      <w:r>
-        <w:rPr>
-          <w:rFonts w:ascii="黑体" w:eastAsia="黑体" w:hAnsi="黑体"/>
-          <w:sz w:val="24"/>
-          <w:szCs w:val="24"/>
-        </w:rPr>
-        <w:t>openId</w:t>
-      </w:r>
-      <w:proofErr w:type="gramEnd"/>
-      <w:r>
-        <w:rPr>
-          <w:rFonts w:ascii="黑体" w:eastAsia="黑体" w:hAnsi="黑体"/>
-          <w:sz w:val="24"/>
-          <w:szCs w:val="24"/>
-        </w:rPr>
-        <w:t>":</w:t>
+        <w:t>"openId":</w:t>
       </w:r>
       <w:r>
         <w:rPr>
@@ -2924,25 +2906,7 @@
           <w:sz w:val="24"/>
           <w:szCs w:val="24"/>
         </w:rPr>
-        <w:t xml:space="preserve">  "</w:t>
-      </w:r>
-      <w:proofErr w:type="gramStart"/>
-      <w:r>
-        <w:rPr>
-          <w:rFonts w:ascii="黑体" w:eastAsia="黑体" w:hAnsi="黑体"/>
-          <w:sz w:val="24"/>
-          <w:szCs w:val="24"/>
-        </w:rPr>
-        <w:t>data</w:t>
-      </w:r>
-      <w:proofErr w:type="gramEnd"/>
-      <w:r>
-        <w:rPr>
-          <w:rFonts w:ascii="黑体" w:eastAsia="黑体" w:hAnsi="黑体"/>
-          <w:sz w:val="24"/>
-          <w:szCs w:val="24"/>
-        </w:rPr>
-        <w:t>":{</w:t>
+        <w:t xml:space="preserve">  "data":{</w:t>
       </w:r>
     </w:p>
     <w:p>
@@ -3315,23 +3279,13 @@
         </w:rPr>
         <w:t xml:space="preserve"> "</w:t>
       </w:r>
-      <w:proofErr w:type="gramStart"/>
       <w:r>
         <w:rPr>
           <w:rFonts w:ascii="黑体" w:eastAsia="黑体" w:hAnsi="黑体"/>
           <w:sz w:val="24"/>
           <w:szCs w:val="24"/>
         </w:rPr>
-        <w:t>token</w:t>
-      </w:r>
-      <w:proofErr w:type="gramEnd"/>
-      <w:r>
-        <w:rPr>
-          <w:rFonts w:ascii="黑体" w:eastAsia="黑体" w:hAnsi="黑体"/>
-          <w:sz w:val="24"/>
-          <w:szCs w:val="24"/>
-        </w:rPr>
-        <w:t>":"3Y2xpY2tjb25zdW1lMTIz",</w:t>
+        <w:t>token":"3Y2xpY2tjb25zdW1lMTIz",</w:t>
       </w:r>
     </w:p>
     <w:p>
@@ -3350,25 +3304,7 @@
           <w:sz w:val="24"/>
           <w:szCs w:val="24"/>
         </w:rPr>
-        <w:t xml:space="preserve">  "</w:t>
-      </w:r>
-      <w:proofErr w:type="gramStart"/>
-      <w:r>
-        <w:rPr>
-          <w:rFonts w:ascii="黑体" w:eastAsia="黑体" w:hAnsi="黑体"/>
-          <w:sz w:val="24"/>
-          <w:szCs w:val="24"/>
-        </w:rPr>
-        <w:t>openId</w:t>
-      </w:r>
-      <w:proofErr w:type="gramEnd"/>
-      <w:r>
-        <w:rPr>
-          <w:rFonts w:ascii="黑体" w:eastAsia="黑体" w:hAnsi="黑体"/>
-          <w:sz w:val="24"/>
-          <w:szCs w:val="24"/>
-        </w:rPr>
-        <w:t>":"oA7bj5BbQJCcJf2oFpr0R9AeUowM",</w:t>
+        <w:t xml:space="preserve">  "openId":"oA7bj5BbQJCcJf2oFpr0R9AeUowM",</w:t>
       </w:r>
     </w:p>
     <w:p>
@@ -3402,25 +3338,7 @@
           <w:sz w:val="24"/>
           <w:szCs w:val="24"/>
         </w:rPr>
-        <w:t>"</w:t>
-      </w:r>
-      <w:proofErr w:type="gramStart"/>
-      <w:r>
-        <w:rPr>
-          <w:rFonts w:ascii="黑体" w:eastAsia="黑体" w:hAnsi="黑体"/>
-          <w:sz w:val="24"/>
-          <w:szCs w:val="24"/>
-        </w:rPr>
-        <w:t>status</w:t>
-      </w:r>
-      <w:proofErr w:type="gramEnd"/>
-      <w:r>
-        <w:rPr>
-          <w:rFonts w:ascii="黑体" w:eastAsia="黑体" w:hAnsi="黑体"/>
-          <w:sz w:val="24"/>
-          <w:szCs w:val="24"/>
-        </w:rPr>
-        <w:t>":1,</w:t>
+        <w:t>"status":1,</w:t>
       </w:r>
     </w:p>
     <w:p>
@@ -3496,18 +3414,36 @@
           <w:sz w:val="24"/>
           <w:szCs w:val="24"/>
         </w:rPr>
-        <w:t>"</w:t>
+        <w:t>"data":{</w:t>
       </w:r>
-      <w:proofErr w:type="gramStart"/>
+    </w:p>
+    <w:p>
+      <w:pPr>
+        <w:jc w:val="left"/>
+        <w:rPr>
+          <w:rFonts w:ascii="黑体" w:eastAsia="黑体" w:hAnsi="黑体"/>
+          <w:sz w:val="24"/>
+          <w:szCs w:val="24"/>
+        </w:rPr>
+      </w:pPr>
       <w:r>
         <w:rPr>
           <w:rFonts w:ascii="黑体" w:eastAsia="黑体" w:hAnsi="黑体"/>
           <w:sz w:val="24"/>
           <w:szCs w:val="24"/>
         </w:rPr>
-        <w:t>data</w:t>
+        <w:t xml:space="preserve">           "</w:t>
       </w:r>
-      <w:proofErr w:type="gramEnd"/>
+      <w:proofErr w:type="spellStart"/>
+      <w:r>
+        <w:rPr>
+          <w:rFonts w:ascii="黑体" w:eastAsia="黑体" w:hAnsi="黑体"/>
+          <w:sz w:val="24"/>
+          <w:szCs w:val="24"/>
+        </w:rPr>
+        <w:t>userInfo</w:t>
+      </w:r>
+      <w:proofErr w:type="spellEnd"/>
       <w:r>
         <w:rPr>
           <w:rFonts w:ascii="黑体" w:eastAsia="黑体" w:hAnsi="黑体"/>
@@ -3532,63 +3468,7 @@
           <w:sz w:val="24"/>
           <w:szCs w:val="24"/>
         </w:rPr>
-        <w:t xml:space="preserve">           "</w:t>
-      </w:r>
-      <w:proofErr w:type="spellStart"/>
-      <w:proofErr w:type="gramStart"/>
-      <w:r>
-        <w:rPr>
-          <w:rFonts w:ascii="黑体" w:eastAsia="黑体" w:hAnsi="黑体"/>
-          <w:sz w:val="24"/>
-          <w:szCs w:val="24"/>
-        </w:rPr>
-        <w:t>userInfo</w:t>
-      </w:r>
-      <w:proofErr w:type="spellEnd"/>
-      <w:proofErr w:type="gramEnd"/>
-      <w:r>
-        <w:rPr>
-          <w:rFonts w:ascii="黑体" w:eastAsia="黑体" w:hAnsi="黑体"/>
-          <w:sz w:val="24"/>
-          <w:szCs w:val="24"/>
-        </w:rPr>
-        <w:t>":{</w:t>
-      </w:r>
-    </w:p>
-    <w:p>
-      <w:pPr>
-        <w:jc w:val="left"/>
-        <w:rPr>
-          <w:rFonts w:ascii="黑体" w:eastAsia="黑体" w:hAnsi="黑体"/>
-          <w:sz w:val="24"/>
-          <w:szCs w:val="24"/>
-        </w:rPr>
-      </w:pPr>
-      <w:r>
-        <w:rPr>
-          <w:rFonts w:ascii="黑体" w:eastAsia="黑体" w:hAnsi="黑体"/>
-          <w:sz w:val="24"/>
-          <w:szCs w:val="24"/>
-        </w:rPr>
-        <w:t xml:space="preserve">                   "</w:t>
-      </w:r>
-      <w:proofErr w:type="gramStart"/>
-      <w:r>
-        <w:rPr>
-          <w:rFonts w:ascii="黑体" w:eastAsia="黑体" w:hAnsi="黑体"/>
-          <w:sz w:val="24"/>
-          <w:szCs w:val="24"/>
-        </w:rPr>
-        <w:t>userId</w:t>
-      </w:r>
-      <w:proofErr w:type="gramEnd"/>
-      <w:r>
-        <w:rPr>
-          <w:rFonts w:ascii="黑体" w:eastAsia="黑体" w:hAnsi="黑体"/>
-          <w:sz w:val="24"/>
-          <w:szCs w:val="24"/>
-        </w:rPr>
-        <w:t>":23,</w:t>
+        <w:t xml:space="preserve">                   "userId":23,</w:t>
       </w:r>
     </w:p>
     <w:p>
@@ -3782,7 +3662,6 @@
         </w:rPr>
       </w:pPr>
       <w:proofErr w:type="spellStart"/>
-      <w:proofErr w:type="gramStart"/>
       <w:r>
         <w:rPr>
           <w:rFonts w:ascii="黑体" w:eastAsia="黑体" w:hAnsi="黑体"/>
@@ -3792,7 +3671,6 @@
         <w:t>var</w:t>
       </w:r>
       <w:proofErr w:type="spellEnd"/>
-      <w:proofErr w:type="gramEnd"/>
       <w:r>
         <w:rPr>
           <w:rFonts w:ascii="黑体" w:eastAsia="黑体" w:hAnsi="黑体"/>
@@ -3911,25 +3789,7 @@
           <w:sz w:val="24"/>
           <w:szCs w:val="24"/>
         </w:rPr>
-        <w:t>"</w:t>
-      </w:r>
-      <w:proofErr w:type="gramStart"/>
-      <w:r>
-        <w:rPr>
-          <w:rFonts w:ascii="黑体" w:eastAsia="黑体" w:hAnsi="黑体"/>
-          <w:sz w:val="24"/>
-          <w:szCs w:val="24"/>
-        </w:rPr>
-        <w:t>platType</w:t>
-      </w:r>
-      <w:proofErr w:type="gramEnd"/>
-      <w:r>
-        <w:rPr>
-          <w:rFonts w:ascii="黑体" w:eastAsia="黑体" w:hAnsi="黑体"/>
-          <w:sz w:val="24"/>
-          <w:szCs w:val="24"/>
-        </w:rPr>
-        <w:t>":3,</w:t>
+        <w:t>"platType":3,</w:t>
       </w:r>
     </w:p>
     <w:p>
@@ -3967,7 +3827,6 @@
         <w:t>"</w:t>
       </w:r>
       <w:proofErr w:type="spellStart"/>
-      <w:proofErr w:type="gramStart"/>
       <w:r>
         <w:rPr>
           <w:rFonts w:ascii="黑体" w:eastAsia="黑体" w:hAnsi="黑体"/>
@@ -3977,7 +3836,6 @@
         <w:t>platForm</w:t>
       </w:r>
       <w:proofErr w:type="spellEnd"/>
-      <w:proofErr w:type="gramEnd"/>
       <w:r>
         <w:rPr>
           <w:rFonts w:ascii="黑体" w:eastAsia="黑体" w:hAnsi="黑体"/>
@@ -4036,25 +3894,7 @@
           <w:sz w:val="24"/>
           <w:szCs w:val="24"/>
         </w:rPr>
-        <w:t>"</w:t>
-      </w:r>
-      <w:proofErr w:type="gramStart"/>
-      <w:r>
-        <w:rPr>
-          <w:rFonts w:ascii="黑体" w:eastAsia="黑体" w:hAnsi="黑体"/>
-          <w:sz w:val="24"/>
-          <w:szCs w:val="24"/>
-        </w:rPr>
-        <w:t>token</w:t>
-      </w:r>
-      <w:proofErr w:type="gramEnd"/>
-      <w:r>
-        <w:rPr>
-          <w:rFonts w:ascii="黑体" w:eastAsia="黑体" w:hAnsi="黑体"/>
-          <w:sz w:val="24"/>
-          <w:szCs w:val="24"/>
-        </w:rPr>
-        <w:t>":"3Y2xpY2tjb25zdW1lMTIz",</w:t>
+        <w:t>"token":"3Y2xpY2tjb25zdW1lMTIz",</w:t>
       </w:r>
     </w:p>
     <w:p>
@@ -4088,25 +3928,7 @@
           <w:sz w:val="24"/>
           <w:szCs w:val="24"/>
         </w:rPr>
-        <w:t xml:space="preserve"> "</w:t>
-      </w:r>
-      <w:proofErr w:type="gramStart"/>
-      <w:r>
-        <w:rPr>
-          <w:rFonts w:ascii="黑体" w:eastAsia="黑体" w:hAnsi="黑体"/>
-          <w:sz w:val="24"/>
-          <w:szCs w:val="24"/>
-        </w:rPr>
-        <w:t>openId</w:t>
-      </w:r>
-      <w:proofErr w:type="gramEnd"/>
-      <w:r>
-        <w:rPr>
-          <w:rFonts w:ascii="黑体" w:eastAsia="黑体" w:hAnsi="黑体"/>
-          <w:sz w:val="24"/>
-          <w:szCs w:val="24"/>
-        </w:rPr>
-        <w:t>":"oA7bj5BbQJCcJf2oFpr0R9AeUowM",</w:t>
+        <w:t xml:space="preserve"> "openId":"oA7bj5BbQJCcJf2oFpr0R9AeUowM",</w:t>
       </w:r>
       <w:r>
         <w:rPr>
@@ -4136,7 +3958,6 @@
         <w:t>“</w:t>
       </w:r>
       <w:proofErr w:type="spellStart"/>
-      <w:proofErr w:type="gramStart"/>
       <w:r>
         <w:rPr>
           <w:rFonts w:ascii="黑体" w:eastAsia="黑体" w:hAnsi="黑体"/>
@@ -4145,7 +3966,6 @@
         </w:rPr>
         <w:t>data</w:t>
       </w:r>
-      <w:proofErr w:type="gramEnd"/>
       <w:r>
         <w:rPr>
           <w:rFonts w:ascii="黑体" w:eastAsia="黑体" w:hAnsi="黑体"/>
@@ -4197,18 +4017,8 @@
           <w:sz w:val="24"/>
           <w:szCs w:val="24"/>
         </w:rPr>
-        <w:t xml:space="preserve"> $.</w:t>
+        <w:t xml:space="preserve"> $.ajax({</w:t>
       </w:r>
-      <w:proofErr w:type="gramStart"/>
-      <w:r>
-        <w:rPr>
-          <w:rFonts w:ascii="黑体" w:eastAsia="黑体" w:hAnsi="黑体"/>
-          <w:sz w:val="24"/>
-          <w:szCs w:val="24"/>
-        </w:rPr>
-        <w:t>ajax({</w:t>
-      </w:r>
-      <w:proofErr w:type="gramEnd"/>
     </w:p>
     <w:p>
       <w:pPr>
@@ -4225,25 +4035,7 @@
           <w:sz w:val="24"/>
           <w:szCs w:val="24"/>
         </w:rPr>
-        <w:t xml:space="preserve">            </w:t>
-      </w:r>
-      <w:proofErr w:type="gramStart"/>
-      <w:r>
-        <w:rPr>
-          <w:rFonts w:ascii="黑体" w:eastAsia="黑体" w:hAnsi="黑体"/>
-          <w:sz w:val="24"/>
-          <w:szCs w:val="24"/>
-        </w:rPr>
-        <w:t>url</w:t>
-      </w:r>
-      <w:proofErr w:type="gramEnd"/>
-      <w:r>
-        <w:rPr>
-          <w:rFonts w:ascii="黑体" w:eastAsia="黑体" w:hAnsi="黑体"/>
-          <w:sz w:val="24"/>
-          <w:szCs w:val="24"/>
-        </w:rPr>
-        <w:t xml:space="preserve">: </w:t>
+        <w:t xml:space="preserve">            url: </w:t>
       </w:r>
       <w:proofErr w:type="spellStart"/>
       <w:r>
@@ -4282,23 +4074,13 @@
         <w:t xml:space="preserve">            </w:t>
       </w:r>
       <w:proofErr w:type="spellStart"/>
-      <w:proofErr w:type="gramStart"/>
       <w:r>
         <w:rPr>
           <w:rFonts w:ascii="黑体" w:eastAsia="黑体" w:hAnsi="黑体"/>
           <w:sz w:val="24"/>
           <w:szCs w:val="24"/>
         </w:rPr>
-        <w:t>type</w:t>
-      </w:r>
-      <w:proofErr w:type="gramEnd"/>
-      <w:r>
-        <w:rPr>
-          <w:rFonts w:ascii="黑体" w:eastAsia="黑体" w:hAnsi="黑体"/>
-          <w:sz w:val="24"/>
-          <w:szCs w:val="24"/>
-        </w:rPr>
-        <w:t>:"post</w:t>
+        <w:t>type:"post</w:t>
       </w:r>
       <w:proofErr w:type="spellEnd"/>
       <w:r>
@@ -4328,7 +4110,6 @@
         <w:t xml:space="preserve">            </w:t>
       </w:r>
       <w:proofErr w:type="spellStart"/>
-      <w:proofErr w:type="gramStart"/>
       <w:r>
         <w:rPr>
           <w:rFonts w:ascii="黑体" w:eastAsia="黑体" w:hAnsi="黑体"/>
@@ -4338,7 +4119,6 @@
         <w:t>dataType</w:t>
       </w:r>
       <w:proofErr w:type="spellEnd"/>
-      <w:proofErr w:type="gramEnd"/>
       <w:r>
         <w:rPr>
           <w:rFonts w:ascii="黑体" w:eastAsia="黑体" w:hAnsi="黑体"/>
@@ -4384,7 +4164,6 @@
         <w:t xml:space="preserve">            </w:t>
       </w:r>
       <w:proofErr w:type="spellStart"/>
-      <w:proofErr w:type="gramStart"/>
       <w:r>
         <w:rPr>
           <w:rFonts w:ascii="黑体" w:eastAsia="黑体" w:hAnsi="黑体"/>
@@ -4394,7 +4173,6 @@
         <w:t>contentType</w:t>
       </w:r>
       <w:proofErr w:type="spellEnd"/>
-      <w:proofErr w:type="gramEnd"/>
       <w:r>
         <w:rPr>
           <w:rFonts w:ascii="黑体" w:eastAsia="黑体" w:hAnsi="黑体"/>
@@ -4440,23 +4218,13 @@
         <w:t xml:space="preserve">            </w:t>
       </w:r>
       <w:proofErr w:type="spellStart"/>
-      <w:proofErr w:type="gramStart"/>
       <w:r>
         <w:rPr>
           <w:rFonts w:ascii="黑体" w:eastAsia="黑体" w:hAnsi="黑体"/>
           <w:sz w:val="24"/>
           <w:szCs w:val="24"/>
         </w:rPr>
-        <w:t>data:</w:t>
-      </w:r>
-      <w:proofErr w:type="gramEnd"/>
-      <w:r>
-        <w:rPr>
-          <w:rFonts w:ascii="黑体" w:eastAsia="黑体" w:hAnsi="黑体"/>
-          <w:sz w:val="24"/>
-          <w:szCs w:val="24"/>
-        </w:rPr>
-        <w:t>JSON.stringify</w:t>
+        <w:t>data:JSON.stringify</w:t>
       </w:r>
       <w:proofErr w:type="spellEnd"/>
       <w:r>
@@ -4504,23 +4272,13 @@
         <w:t xml:space="preserve">            </w:t>
       </w:r>
       <w:proofErr w:type="spellStart"/>
-      <w:proofErr w:type="gramStart"/>
       <w:r>
         <w:rPr>
           <w:rFonts w:ascii="黑体" w:eastAsia="黑体" w:hAnsi="黑体"/>
           <w:sz w:val="24"/>
           <w:szCs w:val="24"/>
         </w:rPr>
-        <w:t>success:</w:t>
-      </w:r>
-      <w:proofErr w:type="gramEnd"/>
-      <w:r>
-        <w:rPr>
-          <w:rFonts w:ascii="黑体" w:eastAsia="黑体" w:hAnsi="黑体"/>
-          <w:sz w:val="24"/>
-          <w:szCs w:val="24"/>
-        </w:rPr>
-        <w:t>function</w:t>
+        <w:t>success:function</w:t>
       </w:r>
       <w:proofErr w:type="spellEnd"/>
       <w:r>
@@ -4550,7 +4308,6 @@
         <w:t xml:space="preserve">                    </w:t>
       </w:r>
       <w:proofErr w:type="spellStart"/>
-      <w:proofErr w:type="gramStart"/>
       <w:r>
         <w:rPr>
           <w:rFonts w:ascii="黑体" w:eastAsia="黑体" w:hAnsi="黑体"/>
@@ -4560,7 +4317,6 @@
         <w:t>var</w:t>
       </w:r>
       <w:proofErr w:type="spellEnd"/>
-      <w:proofErr w:type="gramEnd"/>
       <w:r>
         <w:rPr>
           <w:rFonts w:ascii="黑体" w:eastAsia="黑体" w:hAnsi="黑体"/>
@@ -4679,6 +4435,14 @@
           <w:sz w:val="24"/>
           <w:szCs w:val="24"/>
         </w:rPr>
+        <w:t>*</w:t>
+      </w:r>
+      <w:r>
+        <w:rPr>
+          <w:rFonts w:ascii="黑体" w:eastAsia="黑体" w:hAnsi="黑体" w:hint="eastAsia"/>
+          <w:sz w:val="24"/>
+          <w:szCs w:val="24"/>
+        </w:rPr>
         <w:t>2</w:t>
       </w:r>
       <w:r>
@@ -4703,19 +4467,9 @@
           <w:sz w:val="24"/>
           <w:szCs w:val="24"/>
         </w:rPr>
-        <w:t>根据code</w:t>
-      </w:r>
-      <w:proofErr w:type="gramStart"/>
-      <w:r>
-        <w:rPr>
-          <w:rFonts w:ascii="黑体" w:eastAsia="黑体" w:hAnsi="黑体" w:hint="eastAsia"/>
-          <w:sz w:val="24"/>
-          <w:szCs w:val="24"/>
-        </w:rPr>
-        <w:t>获取微信</w:t>
+        <w:t>根据code获取微信</w:t>
       </w:r>
       <w:proofErr w:type="spellStart"/>
-      <w:proofErr w:type="gramEnd"/>
       <w:r>
         <w:rPr>
           <w:rFonts w:ascii="黑体" w:eastAsia="黑体" w:hAnsi="黑体" w:hint="eastAsia"/>
@@ -5602,6 +5356,14 @@
           <w:szCs w:val="24"/>
         </w:rPr>
       </w:pPr>
+      <w:r>
+        <w:rPr>
+          <w:rFonts w:ascii="黑体" w:eastAsia="黑体" w:hAnsi="黑体" w:hint="eastAsia"/>
+          <w:sz w:val="24"/>
+          <w:szCs w:val="24"/>
+        </w:rPr>
+        <w:t>*</w:t>
+      </w:r>
       <w:r>
         <w:rPr>
           <w:rFonts w:ascii="黑体" w:eastAsia="黑体" w:hAnsi="黑体" w:hint="eastAsia"/>
@@ -6724,7 +6486,7 @@
             <w:pPr>
               <w:ind w:firstLineChars="200" w:firstLine="480"/>
               <w:rPr>
-                <w:rFonts w:ascii="黑体" w:eastAsia="黑体" w:hAnsi="黑体" w:cs="黑体"/>
+                <w:rFonts w:ascii="黑体" w:eastAsia="黑体" w:hAnsi="黑体" w:cs="黑体" w:hint="eastAsia"/>
                 <w:sz w:val="24"/>
                 <w:szCs w:val="24"/>
               </w:rPr>
@@ -6796,6 +6558,76 @@
                 <w:szCs w:val="24"/>
               </w:rPr>
               <w:t>,</w:t>
+            </w:r>
+          </w:p>
+          <w:p>
+            <w:pPr>
+              <w:ind w:firstLineChars="200" w:firstLine="480"/>
+              <w:rPr>
+                <w:rFonts w:ascii="黑体" w:eastAsia="黑体" w:hAnsi="黑体" w:cs="黑体"/>
+                <w:sz w:val="24"/>
+                <w:szCs w:val="24"/>
+              </w:rPr>
+            </w:pPr>
+            <w:r>
+              <w:rPr>
+                <w:rFonts w:ascii="黑体" w:eastAsia="黑体" w:hAnsi="黑体" w:cs="黑体"/>
+                <w:sz w:val="24"/>
+                <w:szCs w:val="24"/>
+              </w:rPr>
+              <w:t>“</w:t>
+            </w:r>
+            <w:proofErr w:type="spellStart"/>
+            <w:r>
+              <w:rPr>
+                <w:rFonts w:ascii="黑体" w:eastAsia="黑体" w:hAnsi="黑体" w:cs="黑体"/>
+                <w:sz w:val="24"/>
+                <w:szCs w:val="24"/>
+              </w:rPr>
+              <w:t>union</w:t>
+            </w:r>
+            <w:r>
+              <w:rPr>
+                <w:rFonts w:ascii="黑体" w:eastAsia="黑体" w:hAnsi="黑体" w:cs="黑体" w:hint="eastAsia"/>
+                <w:sz w:val="24"/>
+                <w:szCs w:val="24"/>
+              </w:rPr>
+              <w:t>I</w:t>
+            </w:r>
+            <w:r>
+              <w:rPr>
+                <w:rFonts w:ascii="黑体" w:eastAsia="黑体" w:hAnsi="黑体" w:cs="黑体"/>
+                <w:sz w:val="24"/>
+                <w:szCs w:val="24"/>
+              </w:rPr>
+              <w:t>d</w:t>
+            </w:r>
+            <w:proofErr w:type="spellEnd"/>
+            <w:r>
+              <w:rPr>
+                <w:rFonts w:ascii="黑体" w:eastAsia="黑体" w:hAnsi="黑体" w:cs="黑体"/>
+                <w:sz w:val="24"/>
+                <w:szCs w:val="24"/>
+              </w:rPr>
+              <w:t>”</w:t>
+            </w:r>
+            <w:r>
+              <w:rPr>
+                <w:rFonts w:ascii="黑体" w:eastAsia="黑体" w:hAnsi="黑体" w:cs="黑体" w:hint="eastAsia"/>
+                <w:sz w:val="24"/>
+                <w:szCs w:val="24"/>
+              </w:rPr>
+              <w:t xml:space="preserve">:String    </w:t>
+            </w:r>
+            <w:bookmarkStart w:id="1" w:name="_GoBack"/>
+            <w:bookmarkEnd w:id="1"/>
+            <w:r>
+              <w:rPr>
+                <w:rFonts w:ascii="黑体" w:eastAsia="黑体" w:hAnsi="黑体" w:cs="黑体"/>
+                <w:sz w:val="24"/>
+                <w:szCs w:val="24"/>
+              </w:rPr>
+              <w:t>unionid</w:t>
             </w:r>
           </w:p>
           <w:p>
@@ -7143,6 +6975,14 @@
           <w:szCs w:val="24"/>
         </w:rPr>
       </w:pPr>
+      <w:r>
+        <w:rPr>
+          <w:rFonts w:ascii="黑体" w:eastAsia="黑体" w:hAnsi="黑体" w:hint="eastAsia"/>
+          <w:sz w:val="24"/>
+          <w:szCs w:val="24"/>
+        </w:rPr>
+        <w:t>*</w:t>
+      </w:r>
       <w:r>
         <w:rPr>
           <w:rFonts w:ascii="黑体" w:eastAsia="黑体" w:hAnsi="黑体" w:hint="eastAsia"/>
@@ -7905,6 +7745,7 @@
                 <w:sz w:val="24"/>
                 <w:szCs w:val="24"/>
               </w:rPr>
+              <w:lastRenderedPageBreak/>
               <w:t>备注</w:t>
             </w:r>
           </w:p>
@@ -7941,7 +7782,14 @@
           <w:sz w:val="24"/>
           <w:szCs w:val="24"/>
         </w:rPr>
-        <w:lastRenderedPageBreak/>
+        <w:t>*</w:t>
+      </w:r>
+      <w:r>
+        <w:rPr>
+          <w:rFonts w:ascii="黑体" w:eastAsia="黑体" w:hAnsi="黑体" w:hint="eastAsia"/>
+          <w:sz w:val="24"/>
+          <w:szCs w:val="24"/>
+        </w:rPr>
         <w:t>2</w:t>
       </w:r>
       <w:r>
@@ -9797,6 +9645,7 @@
                 <w:sz w:val="24"/>
                 <w:szCs w:val="24"/>
               </w:rPr>
+              <w:lastRenderedPageBreak/>
               <w:t xml:space="preserve">      </w:t>
             </w:r>
             <w:r>
@@ -9949,7 +9798,6 @@
                 <w:sz w:val="24"/>
                 <w:szCs w:val="24"/>
               </w:rPr>
-              <w:lastRenderedPageBreak/>
               <w:t xml:space="preserve">      </w:t>
             </w:r>
             <w:r>
@@ -12062,6 +11910,7 @@
                 <w:sz w:val="24"/>
                 <w:szCs w:val="24"/>
               </w:rPr>
+              <w:lastRenderedPageBreak/>
               <w:t xml:space="preserve">     </w:t>
             </w:r>
             <w:r>
@@ -12105,7 +11954,6 @@
                 <w:sz w:val="24"/>
                 <w:szCs w:val="24"/>
               </w:rPr>
-              <w:lastRenderedPageBreak/>
               <w:t>}</w:t>
             </w:r>
           </w:p>
@@ -14182,6 +14030,7 @@
                 <w:sz w:val="24"/>
                 <w:szCs w:val="24"/>
               </w:rPr>
+              <w:lastRenderedPageBreak/>
               <w:t>类型</w:t>
             </w:r>
           </w:p>
@@ -14204,6 +14053,7 @@
                 <w:sz w:val="24"/>
                 <w:szCs w:val="24"/>
               </w:rPr>
+              <w:lastRenderedPageBreak/>
               <w:t>JSON</w:t>
             </w:r>
           </w:p>
@@ -14235,6 +14085,7 @@
                 <w:sz w:val="24"/>
                 <w:szCs w:val="24"/>
               </w:rPr>
+              <w:lastRenderedPageBreak/>
               <w:t>Request</w:t>
             </w:r>
             <w:r>
@@ -14244,7 +14095,6 @@
                 <w:sz w:val="24"/>
                 <w:szCs w:val="24"/>
               </w:rPr>
-              <w:lastRenderedPageBreak/>
               <w:t>数据</w:t>
             </w:r>
           </w:p>
@@ -14267,7 +14117,6 @@
                 <w:sz w:val="24"/>
                 <w:szCs w:val="24"/>
               </w:rPr>
-              <w:lastRenderedPageBreak/>
               <w:t>{</w:t>
             </w:r>
           </w:p>
@@ -14285,7 +14134,6 @@
                 <w:sz w:val="24"/>
                 <w:szCs w:val="24"/>
               </w:rPr>
-              <w:lastRenderedPageBreak/>
               <w:t xml:space="preserve">   </w:t>
             </w:r>
             <w:r>
@@ -15006,7 +14854,6 @@
                 <w:sz w:val="24"/>
                 <w:szCs w:val="24"/>
               </w:rPr>
-              <w:lastRenderedPageBreak/>
               <w:t>Response</w:t>
             </w:r>
             <w:r>
@@ -16468,6 +16315,7 @@
           <w:sz w:val="24"/>
           <w:szCs w:val="24"/>
         </w:rPr>
+        <w:lastRenderedPageBreak/>
         <w:t>2</w:t>
       </w:r>
       <w:r>
@@ -16651,7 +16499,6 @@
                 <w:sz w:val="24"/>
                 <w:szCs w:val="24"/>
               </w:rPr>
-              <w:lastRenderedPageBreak/>
               <w:t>/</w:t>
             </w:r>
             <w:proofErr w:type="spellStart"/>
@@ -16703,7 +16550,6 @@
                 <w:sz w:val="24"/>
                 <w:szCs w:val="24"/>
               </w:rPr>
-              <w:lastRenderedPageBreak/>
               <w:t>访问协议</w:t>
             </w:r>
           </w:p>
@@ -19357,6 +19203,7 @@
                 <w:sz w:val="24"/>
                 <w:szCs w:val="24"/>
               </w:rPr>
+              <w:lastRenderedPageBreak/>
               <w:t>room</w:t>
             </w:r>
             <w:r>
@@ -20261,6 +20108,73 @@
               </w:rPr>
               <w:t>“</w:t>
             </w:r>
+            <w:proofErr w:type="spellStart"/>
+            <w:r>
+              <w:rPr>
+                <w:rFonts w:ascii="黑体" w:eastAsia="黑体" w:hAnsi="黑体" w:cs="黑体" w:hint="eastAsia"/>
+                <w:sz w:val="24"/>
+                <w:szCs w:val="24"/>
+              </w:rPr>
+              <w:t>userNickName</w:t>
+            </w:r>
+            <w:proofErr w:type="spellEnd"/>
+            <w:r>
+              <w:rPr>
+                <w:rFonts w:ascii="黑体" w:eastAsia="黑体" w:hAnsi="黑体" w:cs="黑体"/>
+                <w:sz w:val="24"/>
+                <w:szCs w:val="24"/>
+              </w:rPr>
+              <w:t>”</w:t>
+            </w:r>
+            <w:r>
+              <w:rPr>
+                <w:rFonts w:ascii="黑体" w:eastAsia="黑体" w:hAnsi="黑体" w:cs="黑体" w:hint="eastAsia"/>
+                <w:sz w:val="24"/>
+                <w:szCs w:val="24"/>
+              </w:rPr>
+              <w:t>:S</w:t>
+            </w:r>
+            <w:r>
+              <w:rPr>
+                <w:rFonts w:ascii="黑体" w:eastAsia="黑体" w:hAnsi="黑体" w:cs="黑体"/>
+                <w:sz w:val="24"/>
+                <w:szCs w:val="24"/>
+              </w:rPr>
+              <w:t>t</w:t>
+            </w:r>
+            <w:r>
+              <w:rPr>
+                <w:rFonts w:ascii="黑体" w:eastAsia="黑体" w:hAnsi="黑体" w:cs="黑体" w:hint="eastAsia"/>
+                <w:sz w:val="24"/>
+                <w:szCs w:val="24"/>
+              </w:rPr>
+              <w:t>ring 用户昵称</w:t>
+            </w:r>
+          </w:p>
+          <w:p>
+            <w:pPr>
+              <w:rPr>
+                <w:rFonts w:ascii="黑体" w:eastAsia="黑体" w:hAnsi="黑体" w:cs="黑体"/>
+                <w:sz w:val="24"/>
+                <w:szCs w:val="24"/>
+              </w:rPr>
+            </w:pPr>
+            <w:r>
+              <w:rPr>
+                <w:rFonts w:ascii="黑体" w:eastAsia="黑体" w:hAnsi="黑体" w:cs="黑体" w:hint="eastAsia"/>
+                <w:sz w:val="24"/>
+                <w:szCs w:val="24"/>
+              </w:rPr>
+              <w:t xml:space="preserve">   </w:t>
+            </w:r>
+            <w:r>
+              <w:rPr>
+                <w:rFonts w:ascii="黑体" w:eastAsia="黑体" w:hAnsi="黑体" w:cs="黑体"/>
+                <w:sz w:val="24"/>
+                <w:szCs w:val="24"/>
+              </w:rPr>
+              <w:t>“</w:t>
+            </w:r>
             <w:r>
               <w:rPr>
                 <w:rFonts w:ascii="黑体" w:eastAsia="黑体" w:hAnsi="黑体" w:cs="黑体"/>
@@ -20269,8 +20183,6 @@
               </w:rPr>
               <w:t>userTrueName</w:t>
             </w:r>
-            <w:bookmarkStart w:id="1" w:name="_GoBack"/>
-            <w:bookmarkEnd w:id="1"/>
             <w:r>
               <w:rPr>
                 <w:rFonts w:ascii="黑体" w:eastAsia="黑体" w:hAnsi="黑体" w:cs="黑体"/>
@@ -20361,6 +20273,115 @@
                 <w:szCs w:val="24"/>
               </w:rPr>
               <w:t>:String 用户头像</w:t>
+            </w:r>
+          </w:p>
+          <w:p>
+            <w:pPr>
+              <w:rPr>
+                <w:rFonts w:ascii="黑体" w:eastAsia="黑体" w:hAnsi="黑体" w:cs="黑体"/>
+                <w:sz w:val="24"/>
+                <w:szCs w:val="24"/>
+              </w:rPr>
+            </w:pPr>
+            <w:r>
+              <w:rPr>
+                <w:rFonts w:ascii="黑体" w:eastAsia="黑体" w:hAnsi="黑体" w:cs="黑体" w:hint="eastAsia"/>
+                <w:sz w:val="24"/>
+                <w:szCs w:val="24"/>
+              </w:rPr>
+              <w:t xml:space="preserve">   </w:t>
+            </w:r>
+            <w:r>
+              <w:rPr>
+                <w:rFonts w:ascii="黑体" w:eastAsia="黑体" w:hAnsi="黑体" w:cs="黑体"/>
+                <w:sz w:val="24"/>
+                <w:szCs w:val="24"/>
+              </w:rPr>
+              <w:t>“</w:t>
+            </w:r>
+            <w:proofErr w:type="spellStart"/>
+            <w:r>
+              <w:rPr>
+                <w:rFonts w:ascii="黑体" w:eastAsia="黑体" w:hAnsi="黑体" w:cs="黑体"/>
+                <w:sz w:val="24"/>
+                <w:szCs w:val="24"/>
+              </w:rPr>
+              <w:t>user</w:t>
+            </w:r>
+            <w:r>
+              <w:rPr>
+                <w:rFonts w:ascii="黑体" w:eastAsia="黑体" w:hAnsi="黑体" w:cs="黑体" w:hint="eastAsia"/>
+                <w:sz w:val="24"/>
+                <w:szCs w:val="24"/>
+              </w:rPr>
+              <w:t>G</w:t>
+            </w:r>
+            <w:r>
+              <w:rPr>
+                <w:rFonts w:ascii="黑体" w:eastAsia="黑体" w:hAnsi="黑体" w:cs="黑体"/>
+                <w:sz w:val="24"/>
+                <w:szCs w:val="24"/>
+              </w:rPr>
+              <w:t>render</w:t>
+            </w:r>
+            <w:r>
+              <w:rPr>
+                <w:rFonts w:ascii="黑体" w:eastAsia="黑体" w:hAnsi="黑体" w:cs="黑体" w:hint="eastAsia"/>
+                <w:sz w:val="24"/>
+                <w:szCs w:val="24"/>
+              </w:rPr>
+              <w:t>W</w:t>
+            </w:r>
+            <w:r>
+              <w:rPr>
+                <w:rFonts w:ascii="黑体" w:eastAsia="黑体" w:hAnsi="黑体" w:cs="黑体"/>
+                <w:sz w:val="24"/>
+                <w:szCs w:val="24"/>
+              </w:rPr>
+              <w:t>x</w:t>
+            </w:r>
+            <w:proofErr w:type="spellEnd"/>
+            <w:r>
+              <w:rPr>
+                <w:rFonts w:ascii="黑体" w:eastAsia="黑体" w:hAnsi="黑体" w:cs="黑体"/>
+                <w:sz w:val="24"/>
+                <w:szCs w:val="24"/>
+              </w:rPr>
+              <w:t>”</w:t>
+            </w:r>
+            <w:r>
+              <w:rPr>
+                <w:rFonts w:ascii="黑体" w:eastAsia="黑体" w:hAnsi="黑体" w:cs="黑体" w:hint="eastAsia"/>
+                <w:sz w:val="24"/>
+                <w:szCs w:val="24"/>
+              </w:rPr>
+              <w:t>:</w:t>
+            </w:r>
+            <w:proofErr w:type="spellStart"/>
+            <w:r>
+              <w:rPr>
+                <w:rFonts w:ascii="黑体" w:eastAsia="黑体" w:hAnsi="黑体" w:cs="黑体" w:hint="eastAsia"/>
+                <w:sz w:val="24"/>
+                <w:szCs w:val="24"/>
+              </w:rPr>
+              <w:t>int</w:t>
+            </w:r>
+            <w:proofErr w:type="spellEnd"/>
+            <w:r>
+              <w:rPr>
+                <w:rFonts w:ascii="黑体" w:eastAsia="黑体" w:hAnsi="黑体" w:cs="黑体" w:hint="eastAsia"/>
+                <w:sz w:val="24"/>
+                <w:szCs w:val="24"/>
+              </w:rPr>
+              <w:t xml:space="preserve"> </w:t>
+            </w:r>
+            <w:r>
+              <w:rPr>
+                <w:rFonts w:ascii="黑体" w:eastAsia="黑体" w:hAnsi="黑体" w:cs="黑体" w:hint="eastAsia"/>
+                <w:sz w:val="24"/>
+                <w:szCs w:val="24"/>
+              </w:rPr>
+              <w:t>用户性别(0:未知 1:男 2:女)</w:t>
             </w:r>
           </w:p>
           <w:p>
@@ -21411,6 +21432,7 @@
                 <w:sz w:val="24"/>
                 <w:szCs w:val="24"/>
               </w:rPr>
+              <w:lastRenderedPageBreak/>
               <w:t>数据</w:t>
             </w:r>
           </w:p>
@@ -21433,6 +21455,7 @@
                 <w:sz w:val="24"/>
                 <w:szCs w:val="24"/>
               </w:rPr>
+              <w:lastRenderedPageBreak/>
               <w:t>{</w:t>
             </w:r>
           </w:p>
@@ -21450,6 +21473,7 @@
                 <w:sz w:val="24"/>
                 <w:szCs w:val="24"/>
               </w:rPr>
+              <w:lastRenderedPageBreak/>
               <w:t xml:space="preserve">   </w:t>
             </w:r>
             <w:r>
@@ -21551,7 +21575,15 @@
                 <w:sz w:val="24"/>
                 <w:szCs w:val="24"/>
               </w:rPr>
-              <w:t>:String  用户昵称</w:t>
+              <w:t xml:space="preserve">:String  </w:t>
+            </w:r>
+            <w:r>
+              <w:rPr>
+                <w:rFonts w:ascii="黑体" w:eastAsia="黑体" w:hAnsi="黑体" w:cs="黑体" w:hint="eastAsia"/>
+                <w:sz w:val="24"/>
+                <w:szCs w:val="24"/>
+              </w:rPr>
+              <w:t>用户姓名</w:t>
             </w:r>
           </w:p>
           <w:p>
@@ -21585,6 +21617,115 @@
                 <w:sz w:val="24"/>
                 <w:szCs w:val="24"/>
               </w:rPr>
+              <w:t>user</w:t>
+            </w:r>
+            <w:r>
+              <w:rPr>
+                <w:rFonts w:ascii="黑体" w:eastAsia="黑体" w:hAnsi="黑体" w:cs="黑体" w:hint="eastAsia"/>
+                <w:sz w:val="24"/>
+                <w:szCs w:val="24"/>
+              </w:rPr>
+              <w:t>G</w:t>
+            </w:r>
+            <w:r>
+              <w:rPr>
+                <w:rFonts w:ascii="黑体" w:eastAsia="黑体" w:hAnsi="黑体" w:cs="黑体"/>
+                <w:sz w:val="24"/>
+                <w:szCs w:val="24"/>
+              </w:rPr>
+              <w:t>render</w:t>
+            </w:r>
+            <w:r>
+              <w:rPr>
+                <w:rFonts w:ascii="黑体" w:eastAsia="黑体" w:hAnsi="黑体" w:cs="黑体" w:hint="eastAsia"/>
+                <w:sz w:val="24"/>
+                <w:szCs w:val="24"/>
+              </w:rPr>
+              <w:t>W</w:t>
+            </w:r>
+            <w:r>
+              <w:rPr>
+                <w:rFonts w:ascii="黑体" w:eastAsia="黑体" w:hAnsi="黑体" w:cs="黑体"/>
+                <w:sz w:val="24"/>
+                <w:szCs w:val="24"/>
+              </w:rPr>
+              <w:t>x</w:t>
+            </w:r>
+            <w:proofErr w:type="spellEnd"/>
+            <w:r>
+              <w:rPr>
+                <w:rFonts w:ascii="黑体" w:eastAsia="黑体" w:hAnsi="黑体" w:cs="黑体"/>
+                <w:sz w:val="24"/>
+                <w:szCs w:val="24"/>
+              </w:rPr>
+              <w:t>”</w:t>
+            </w:r>
+            <w:r>
+              <w:rPr>
+                <w:rFonts w:ascii="黑体" w:eastAsia="黑体" w:hAnsi="黑体" w:cs="黑体" w:hint="eastAsia"/>
+                <w:sz w:val="24"/>
+                <w:szCs w:val="24"/>
+              </w:rPr>
+              <w:t>:</w:t>
+            </w:r>
+            <w:proofErr w:type="spellStart"/>
+            <w:r>
+              <w:rPr>
+                <w:rFonts w:ascii="黑体" w:eastAsia="黑体" w:hAnsi="黑体" w:cs="黑体" w:hint="eastAsia"/>
+                <w:sz w:val="24"/>
+                <w:szCs w:val="24"/>
+              </w:rPr>
+              <w:t>int</w:t>
+            </w:r>
+            <w:proofErr w:type="spellEnd"/>
+            <w:r>
+              <w:rPr>
+                <w:rFonts w:ascii="黑体" w:eastAsia="黑体" w:hAnsi="黑体" w:cs="黑体" w:hint="eastAsia"/>
+                <w:sz w:val="24"/>
+                <w:szCs w:val="24"/>
+              </w:rPr>
+              <w:t xml:space="preserve"> </w:t>
+            </w:r>
+            <w:r>
+              <w:rPr>
+                <w:rFonts w:ascii="黑体" w:eastAsia="黑体" w:hAnsi="黑体" w:cs="黑体" w:hint="eastAsia"/>
+                <w:sz w:val="24"/>
+                <w:szCs w:val="24"/>
+              </w:rPr>
+              <w:t>用户性别(0:未知 1:男 2:女)</w:t>
+            </w:r>
+          </w:p>
+          <w:p>
+            <w:pPr>
+              <w:rPr>
+                <w:rFonts w:ascii="黑体" w:eastAsia="黑体" w:hAnsi="黑体" w:cs="黑体"/>
+                <w:sz w:val="24"/>
+                <w:szCs w:val="24"/>
+              </w:rPr>
+            </w:pPr>
+            <w:r>
+              <w:rPr>
+                <w:rFonts w:ascii="黑体" w:eastAsia="黑体" w:hAnsi="黑体" w:cs="黑体" w:hint="eastAsia"/>
+                <w:sz w:val="24"/>
+                <w:szCs w:val="24"/>
+              </w:rPr>
+              <w:t xml:space="preserve">   </w:t>
+            </w:r>
+            <w:r>
+              <w:rPr>
+                <w:rFonts w:ascii="黑体" w:eastAsia="黑体" w:hAnsi="黑体" w:cs="黑体"/>
+                <w:sz w:val="24"/>
+                <w:szCs w:val="24"/>
+              </w:rPr>
+              <w:t>“</w:t>
+            </w:r>
+            <w:proofErr w:type="spellStart"/>
+            <w:r>
+              <w:rPr>
+                <w:rFonts w:ascii="黑体" w:eastAsia="黑体" w:hAnsi="黑体" w:cs="黑体"/>
+                <w:sz w:val="24"/>
+                <w:szCs w:val="24"/>
+              </w:rPr>
               <w:t>province</w:t>
             </w:r>
             <w:r>
@@ -21797,7 +21938,6 @@
                 <w:sz w:val="24"/>
                 <w:szCs w:val="24"/>
               </w:rPr>
-              <w:lastRenderedPageBreak/>
               <w:t xml:space="preserve">   </w:t>
             </w:r>
             <w:r>
@@ -22329,7 +22469,7 @@
           <w:p>
             <w:pPr>
               <w:rPr>
-                <w:rFonts w:ascii="黑体" w:eastAsia="黑体" w:hAnsi="黑体" w:hint="eastAsia"/>
+                <w:rFonts w:ascii="黑体" w:eastAsia="黑体" w:hAnsi="黑体"/>
                 <w:sz w:val="24"/>
                 <w:szCs w:val="24"/>
               </w:rPr>
@@ -23597,6 +23737,7 @@
                 <w:sz w:val="24"/>
                 <w:szCs w:val="24"/>
               </w:rPr>
+              <w:lastRenderedPageBreak/>
               <w:t>数据</w:t>
             </w:r>
           </w:p>
@@ -23619,6 +23760,7 @@
                 <w:sz w:val="24"/>
                 <w:szCs w:val="24"/>
               </w:rPr>
+              <w:lastRenderedPageBreak/>
               <w:t>{</w:t>
             </w:r>
           </w:p>
@@ -23636,6 +23778,7 @@
                 <w:sz w:val="24"/>
                 <w:szCs w:val="24"/>
               </w:rPr>
+              <w:lastRenderedPageBreak/>
               <w:t xml:space="preserve">  </w:t>
             </w:r>
             <w:r>
@@ -23790,6 +23933,7 @@
                 <w:sz w:val="24"/>
                 <w:szCs w:val="24"/>
               </w:rPr>
+              <w:lastRenderedPageBreak/>
               <w:t>Response</w:t>
             </w:r>
             <w:r>
@@ -23861,7 +24005,6 @@
                 <w:sz w:val="24"/>
                 <w:szCs w:val="24"/>
               </w:rPr>
-              <w:lastRenderedPageBreak/>
               <w:t>数据</w:t>
             </w:r>
           </w:p>
@@ -23884,7 +24027,6 @@
                 <w:sz w:val="24"/>
                 <w:szCs w:val="24"/>
               </w:rPr>
-              <w:lastRenderedPageBreak/>
               <w:t>{</w:t>
             </w:r>
           </w:p>
@@ -23903,7 +24045,6 @@
                 <w:sz w:val="24"/>
                 <w:szCs w:val="24"/>
               </w:rPr>
-              <w:lastRenderedPageBreak/>
               <w:t>“</w:t>
             </w:r>
             <w:proofErr w:type="spellStart"/>
@@ -24811,7 +24952,7 @@
             <w:pPr>
               <w:ind w:firstLineChars="250" w:firstLine="600"/>
               <w:rPr>
-                <w:rFonts w:ascii="黑体" w:eastAsia="黑体" w:hAnsi="黑体" w:cs="黑体" w:hint="eastAsia"/>
+                <w:rFonts w:ascii="黑体" w:eastAsia="黑体" w:hAnsi="黑体" w:cs="黑体"/>
                 <w:sz w:val="24"/>
                 <w:szCs w:val="24"/>
               </w:rPr>
@@ -24986,7 +25127,6 @@
                 <w:sz w:val="24"/>
                 <w:szCs w:val="24"/>
               </w:rPr>
-              <w:lastRenderedPageBreak/>
               <w:t>备注</w:t>
             </w:r>
           </w:p>
@@ -24998,7 +25138,7 @@
           <w:p>
             <w:pPr>
               <w:rPr>
-                <w:rFonts w:ascii="黑体" w:eastAsia="黑体" w:hAnsi="黑体" w:cs="黑体" w:hint="eastAsia"/>
+                <w:rFonts w:ascii="黑体" w:eastAsia="黑体" w:hAnsi="黑体" w:cs="黑体"/>
                 <w:sz w:val="24"/>
                 <w:szCs w:val="24"/>
               </w:rPr>
@@ -26196,7 +26336,7 @@
             <w:pPr>
               <w:ind w:firstLine="480"/>
               <w:rPr>
-                <w:rFonts w:ascii="黑体" w:eastAsia="黑体" w:hAnsi="黑体" w:cs="黑体" w:hint="eastAsia"/>
+                <w:rFonts w:ascii="黑体" w:eastAsia="黑体" w:hAnsi="黑体" w:cs="黑体"/>
                 <w:sz w:val="24"/>
                 <w:szCs w:val="24"/>
               </w:rPr>
@@ -26248,7 +26388,7 @@
             <w:pPr>
               <w:ind w:firstLine="480"/>
               <w:rPr>
-                <w:rFonts w:ascii="黑体" w:eastAsia="黑体" w:hAnsi="黑体" w:cs="黑体" w:hint="eastAsia"/>
+                <w:rFonts w:ascii="黑体" w:eastAsia="黑体" w:hAnsi="黑体" w:cs="黑体"/>
                 <w:sz w:val="24"/>
                 <w:szCs w:val="24"/>
               </w:rPr>
@@ -26332,17 +26472,18 @@
             <w:pPr>
               <w:ind w:firstLineChars="500" w:firstLine="1200"/>
               <w:rPr>
-                <w:rFonts w:ascii="黑体" w:eastAsia="黑体" w:hAnsi="黑体" w:cs="黑体" w:hint="eastAsia"/>
-                <w:sz w:val="24"/>
-                <w:szCs w:val="24"/>
-              </w:rPr>
-            </w:pPr>
-            <w:r>
-              <w:rPr>
-                <w:rFonts w:ascii="黑体" w:eastAsia="黑体" w:hAnsi="黑体" w:cs="黑体"/>
-                <w:sz w:val="24"/>
-                <w:szCs w:val="24"/>
-              </w:rPr>
+                <w:rFonts w:ascii="黑体" w:eastAsia="黑体" w:hAnsi="黑体" w:cs="黑体"/>
+                <w:sz w:val="24"/>
+                <w:szCs w:val="24"/>
+              </w:rPr>
+            </w:pPr>
+            <w:r>
+              <w:rPr>
+                <w:rFonts w:ascii="黑体" w:eastAsia="黑体" w:hAnsi="黑体" w:cs="黑体"/>
+                <w:sz w:val="24"/>
+                <w:szCs w:val="24"/>
+              </w:rPr>
+              <w:lastRenderedPageBreak/>
               <w:t>“</w:t>
             </w:r>
             <w:proofErr w:type="spellStart"/>
@@ -26418,7 +26559,7 @@
             <w:pPr>
               <w:ind w:firstLineChars="500" w:firstLine="1200"/>
               <w:rPr>
-                <w:rFonts w:ascii="黑体" w:eastAsia="黑体" w:hAnsi="黑体" w:cs="黑体" w:hint="eastAsia"/>
+                <w:rFonts w:ascii="黑体" w:eastAsia="黑体" w:hAnsi="黑体" w:cs="黑体"/>
                 <w:sz w:val="24"/>
                 <w:szCs w:val="24"/>
               </w:rPr>
@@ -26795,7 +26936,6 @@
                 <w:sz w:val="24"/>
                 <w:szCs w:val="24"/>
               </w:rPr>
-              <w:lastRenderedPageBreak/>
               <w:t xml:space="preserve">      </w:t>
             </w:r>
             <w:r>
@@ -27311,7 +27451,7 @@
           <w:p>
             <w:pPr>
               <w:rPr>
-                <w:rFonts w:ascii="黑体" w:eastAsia="黑体" w:hAnsi="黑体" w:cs="黑体" w:hint="eastAsia"/>
+                <w:rFonts w:ascii="黑体" w:eastAsia="黑体" w:hAnsi="黑体" w:cs="黑体"/>
                 <w:sz w:val="24"/>
                 <w:szCs w:val="24"/>
               </w:rPr>
@@ -28181,24 +28321,24 @@
           <w:p>
             <w:pPr>
               <w:rPr>
+                <w:rFonts w:ascii="黑体" w:eastAsia="黑体" w:hAnsi="黑体"/>
+                <w:sz w:val="24"/>
+                <w:szCs w:val="24"/>
+              </w:rPr>
+            </w:pPr>
+            <w:r>
+              <w:rPr>
                 <w:rFonts w:ascii="黑体" w:eastAsia="黑体" w:hAnsi="黑体" w:hint="eastAsia"/>
                 <w:sz w:val="24"/>
                 <w:szCs w:val="24"/>
               </w:rPr>
-            </w:pPr>
-            <w:r>
-              <w:rPr>
-                <w:rFonts w:ascii="黑体" w:eastAsia="黑体" w:hAnsi="黑体" w:hint="eastAsia"/>
-                <w:sz w:val="24"/>
-                <w:szCs w:val="24"/>
-              </w:rPr>
               <w:t>{</w:t>
             </w:r>
           </w:p>
           <w:p>
             <w:pPr>
               <w:rPr>
-                <w:rFonts w:ascii="黑体" w:eastAsia="黑体" w:hAnsi="黑体" w:hint="eastAsia"/>
+                <w:rFonts w:ascii="黑体" w:eastAsia="黑体" w:hAnsi="黑体"/>
                 <w:sz w:val="24"/>
                 <w:szCs w:val="24"/>
               </w:rPr>
@@ -28536,7 +28676,7 @@
             <w:pPr>
               <w:ind w:firstLineChars="250" w:firstLine="600"/>
               <w:rPr>
-                <w:rFonts w:ascii="黑体" w:eastAsia="黑体" w:hAnsi="黑体" w:cs="黑体" w:hint="eastAsia"/>
+                <w:rFonts w:ascii="黑体" w:eastAsia="黑体" w:hAnsi="黑体" w:cs="黑体"/>
                 <w:sz w:val="24"/>
                 <w:szCs w:val="24"/>
               </w:rPr>
@@ -28622,7 +28762,7 @@
             <w:pPr>
               <w:ind w:firstLineChars="250" w:firstLine="600"/>
               <w:rPr>
-                <w:rFonts w:ascii="黑体" w:eastAsia="黑体" w:hAnsi="黑体" w:cs="黑体" w:hint="eastAsia"/>
+                <w:rFonts w:ascii="黑体" w:eastAsia="黑体" w:hAnsi="黑体" w:cs="黑体"/>
                 <w:sz w:val="24"/>
                 <w:szCs w:val="24"/>
               </w:rPr>
@@ -28656,7 +28796,7 @@
             <w:pPr>
               <w:ind w:firstLineChars="950" w:firstLine="2280"/>
               <w:rPr>
-                <w:rFonts w:ascii="黑体" w:eastAsia="黑体" w:hAnsi="黑体" w:cs="黑体" w:hint="eastAsia"/>
+                <w:rFonts w:ascii="黑体" w:eastAsia="黑体" w:hAnsi="黑体" w:cs="黑体"/>
                 <w:sz w:val="24"/>
                 <w:szCs w:val="24"/>
               </w:rPr>
@@ -28674,7 +28814,7 @@
             <w:pPr>
               <w:ind w:firstLineChars="950" w:firstLine="2280"/>
               <w:rPr>
-                <w:rFonts w:ascii="黑体" w:eastAsia="黑体" w:hAnsi="黑体" w:cs="黑体" w:hint="eastAsia"/>
+                <w:rFonts w:ascii="黑体" w:eastAsia="黑体" w:hAnsi="黑体" w:cs="黑体"/>
                 <w:sz w:val="24"/>
                 <w:szCs w:val="24"/>
               </w:rPr>
@@ -28684,17 +28824,18 @@
             <w:pPr>
               <w:ind w:firstLineChars="250" w:firstLine="600"/>
               <w:rPr>
-                <w:rFonts w:ascii="黑体" w:eastAsia="黑体" w:hAnsi="黑体" w:cs="黑体" w:hint="eastAsia"/>
-                <w:sz w:val="24"/>
-                <w:szCs w:val="24"/>
-              </w:rPr>
-            </w:pPr>
-            <w:r>
-              <w:rPr>
-                <w:rFonts w:ascii="黑体" w:eastAsia="黑体" w:hAnsi="黑体" w:cs="黑体" w:hint="eastAsia"/>
-                <w:sz w:val="24"/>
-                <w:szCs w:val="24"/>
-              </w:rPr>
+                <w:rFonts w:ascii="黑体" w:eastAsia="黑体" w:hAnsi="黑体" w:cs="黑体"/>
+                <w:sz w:val="24"/>
+                <w:szCs w:val="24"/>
+              </w:rPr>
+            </w:pPr>
+            <w:r>
+              <w:rPr>
+                <w:rFonts w:ascii="黑体" w:eastAsia="黑体" w:hAnsi="黑体" w:cs="黑体" w:hint="eastAsia"/>
+                <w:sz w:val="24"/>
+                <w:szCs w:val="24"/>
+              </w:rPr>
+              <w:lastRenderedPageBreak/>
               <w:t>]</w:t>
             </w:r>
           </w:p>
@@ -28744,6 +28885,7 @@
                 <w:sz w:val="24"/>
                 <w:szCs w:val="24"/>
               </w:rPr>
+              <w:lastRenderedPageBreak/>
               <w:t>备注</w:t>
             </w:r>
           </w:p>
@@ -28780,7 +28922,6 @@
           <w:sz w:val="24"/>
           <w:szCs w:val="24"/>
         </w:rPr>
-        <w:lastRenderedPageBreak/>
         <w:t>*</w:t>
       </w:r>
       <w:r>
@@ -29630,6 +29771,14 @@
           <w:szCs w:val="24"/>
         </w:rPr>
       </w:pPr>
+      <w:r>
+        <w:rPr>
+          <w:rFonts w:ascii="黑体" w:eastAsia="黑体" w:hAnsi="黑体" w:hint="eastAsia"/>
+          <w:sz w:val="24"/>
+          <w:szCs w:val="24"/>
+        </w:rPr>
+        <w:t>*</w:t>
+      </w:r>
       <w:r>
         <w:rPr>
           <w:rFonts w:ascii="黑体" w:eastAsia="黑体" w:hAnsi="黑体" w:hint="eastAsia"/>
@@ -30629,6 +30778,14 @@
           <w:szCs w:val="24"/>
         </w:rPr>
         <w:lastRenderedPageBreak/>
+        <w:t>*</w:t>
+      </w:r>
+      <w:r>
+        <w:rPr>
+          <w:rFonts w:ascii="黑体" w:eastAsia="黑体" w:hAnsi="黑体" w:hint="eastAsia"/>
+          <w:sz w:val="24"/>
+          <w:szCs w:val="24"/>
+        </w:rPr>
         <w:t>2</w:t>
       </w:r>
       <w:r>
@@ -48834,7 +48991,7 @@
             <w:pPr>
               <w:ind w:firstLineChars="250" w:firstLine="600"/>
               <w:rPr>
-                <w:rFonts w:ascii="黑体" w:eastAsia="黑体" w:hAnsi="黑体" w:cs="黑体" w:hint="eastAsia"/>
+                <w:rFonts w:ascii="黑体" w:eastAsia="黑体" w:hAnsi="黑体" w:cs="黑体"/>
                 <w:sz w:val="24"/>
                 <w:szCs w:val="24"/>
               </w:rPr>
@@ -51222,7 +51379,7 @@
             <w:pPr>
               <w:ind w:firstLine="480"/>
               <w:rPr>
-                <w:rFonts w:ascii="黑体" w:eastAsia="黑体" w:hAnsi="黑体" w:cs="黑体" w:hint="eastAsia"/>
+                <w:rFonts w:ascii="黑体" w:eastAsia="黑体" w:hAnsi="黑体" w:cs="黑体"/>
                 <w:sz w:val="24"/>
                 <w:szCs w:val="24"/>
               </w:rPr>
@@ -51306,7 +51463,7 @@
             <w:pPr>
               <w:ind w:firstLineChars="500" w:firstLine="1200"/>
               <w:rPr>
-                <w:rFonts w:ascii="黑体" w:eastAsia="黑体" w:hAnsi="黑体" w:cs="黑体" w:hint="eastAsia"/>
+                <w:rFonts w:ascii="黑体" w:eastAsia="黑体" w:hAnsi="黑体" w:cs="黑体"/>
                 <w:sz w:val="24"/>
                 <w:szCs w:val="24"/>
               </w:rPr>
@@ -51392,7 +51549,7 @@
             <w:pPr>
               <w:ind w:firstLineChars="500" w:firstLine="1200"/>
               <w:rPr>
-                <w:rFonts w:ascii="黑体" w:eastAsia="黑体" w:hAnsi="黑体" w:cs="黑体" w:hint="eastAsia"/>
+                <w:rFonts w:ascii="黑体" w:eastAsia="黑体" w:hAnsi="黑体" w:cs="黑体"/>
                 <w:sz w:val="24"/>
                 <w:szCs w:val="24"/>
               </w:rPr>
@@ -52775,7 +52932,7 @@
             <w:pPr>
               <w:ind w:firstLine="480"/>
               <w:rPr>
-                <w:rFonts w:ascii="黑体" w:eastAsia="黑体" w:hAnsi="黑体" w:cs="黑体" w:hint="eastAsia"/>
+                <w:rFonts w:ascii="黑体" w:eastAsia="黑体" w:hAnsi="黑体" w:cs="黑体"/>
                 <w:sz w:val="24"/>
                 <w:szCs w:val="24"/>
               </w:rPr>
@@ -52891,7 +53048,7 @@
             <w:pPr>
               <w:ind w:firstLineChars="500" w:firstLine="1200"/>
               <w:rPr>
-                <w:rFonts w:ascii="黑体" w:eastAsia="黑体" w:hAnsi="黑体" w:cs="黑体" w:hint="eastAsia"/>
+                <w:rFonts w:ascii="黑体" w:eastAsia="黑体" w:hAnsi="黑体" w:cs="黑体"/>
                 <w:sz w:val="24"/>
                 <w:szCs w:val="24"/>
               </w:rPr>
@@ -53091,7 +53248,7 @@
             <w:pPr>
               <w:ind w:firstLine="480"/>
               <w:rPr>
-                <w:rFonts w:ascii="黑体" w:eastAsia="黑体" w:hAnsi="黑体" w:cs="黑体" w:hint="eastAsia"/>
+                <w:rFonts w:ascii="黑体" w:eastAsia="黑体" w:hAnsi="黑体" w:cs="黑体"/>
                 <w:sz w:val="24"/>
                 <w:szCs w:val="24"/>
               </w:rPr>
@@ -54068,7 +54225,7 @@
             <w:pPr>
               <w:ind w:firstLine="480"/>
               <w:rPr>
-                <w:rFonts w:ascii="黑体" w:eastAsia="黑体" w:hAnsi="黑体" w:cs="黑体" w:hint="eastAsia"/>
+                <w:rFonts w:ascii="黑体" w:eastAsia="黑体" w:hAnsi="黑体" w:cs="黑体"/>
                 <w:sz w:val="24"/>
                 <w:szCs w:val="24"/>
               </w:rPr>
@@ -54152,7 +54309,7 @@
             <w:pPr>
               <w:ind w:firstLineChars="500" w:firstLine="1200"/>
               <w:rPr>
-                <w:rFonts w:ascii="黑体" w:eastAsia="黑体" w:hAnsi="黑体" w:cs="黑体" w:hint="eastAsia"/>
+                <w:rFonts w:ascii="黑体" w:eastAsia="黑体" w:hAnsi="黑体" w:cs="黑体"/>
                 <w:sz w:val="24"/>
                 <w:szCs w:val="24"/>
               </w:rPr>
@@ -54724,7 +54881,7 @@
     </w:p>
     <w:tbl>
       <w:tblPr>
-        <w:tblW w:w="9782" w:type="dxa"/>
+        <w:tblW w:w="10671" w:type="dxa"/>
         <w:tblInd w:w="-318" w:type="dxa"/>
         <w:tblBorders>
           <w:top w:val="single" w:sz="4" w:space="0" w:color="auto"/>
@@ -54746,7 +54903,7 @@
         </w:trPr>
         <w:tc>
           <w:tcPr>
-            <w:tcW w:w="2177" w:type="dxa"/>
+            <w:tcW w:w="1184" w:type="dxa"/>
             <w:shd w:val="clear" w:color="auto" w:fill="00B050"/>
           </w:tcPr>
           <w:p>
@@ -54772,7 +54929,7 @@
         </w:tc>
         <w:tc>
           <w:tcPr>
-            <w:tcW w:w="7605" w:type="dxa"/>
+            <w:tcW w:w="9487" w:type="dxa"/>
           </w:tcPr>
           <w:p>
             <w:pPr>
@@ -54901,7 +55058,7 @@
         </w:trPr>
         <w:tc>
           <w:tcPr>
-            <w:tcW w:w="2177" w:type="dxa"/>
+            <w:tcW w:w="1184" w:type="dxa"/>
             <w:shd w:val="clear" w:color="auto" w:fill="00B050"/>
           </w:tcPr>
           <w:p>
@@ -54927,7 +55084,7 @@
         </w:tc>
         <w:tc>
           <w:tcPr>
-            <w:tcW w:w="7605" w:type="dxa"/>
+            <w:tcW w:w="9487" w:type="dxa"/>
           </w:tcPr>
           <w:p>
             <w:pPr>
@@ -54954,7 +55111,7 @@
         </w:trPr>
         <w:tc>
           <w:tcPr>
-            <w:tcW w:w="2177" w:type="dxa"/>
+            <w:tcW w:w="1184" w:type="dxa"/>
             <w:shd w:val="clear" w:color="auto" w:fill="00B050"/>
           </w:tcPr>
           <w:p>
@@ -54980,7 +55137,7 @@
         </w:tc>
         <w:tc>
           <w:tcPr>
-            <w:tcW w:w="7605" w:type="dxa"/>
+            <w:tcW w:w="9487" w:type="dxa"/>
           </w:tcPr>
           <w:p>
             <w:pPr>
@@ -55018,7 +55175,7 @@
         </w:trPr>
         <w:tc>
           <w:tcPr>
-            <w:tcW w:w="2177" w:type="dxa"/>
+            <w:tcW w:w="1184" w:type="dxa"/>
             <w:shd w:val="clear" w:color="auto" w:fill="00B050"/>
           </w:tcPr>
           <w:p>
@@ -55044,7 +55201,7 @@
         </w:tc>
         <w:tc>
           <w:tcPr>
-            <w:tcW w:w="7605" w:type="dxa"/>
+            <w:tcW w:w="9487" w:type="dxa"/>
           </w:tcPr>
           <w:p>
             <w:pPr>
@@ -55071,7 +55228,7 @@
         </w:trPr>
         <w:tc>
           <w:tcPr>
-            <w:tcW w:w="2177" w:type="dxa"/>
+            <w:tcW w:w="1184" w:type="dxa"/>
             <w:shd w:val="clear" w:color="auto" w:fill="00B050"/>
           </w:tcPr>
           <w:p>
@@ -55106,7 +55263,7 @@
         </w:tc>
         <w:tc>
           <w:tcPr>
-            <w:tcW w:w="7605" w:type="dxa"/>
+            <w:tcW w:w="9487" w:type="dxa"/>
           </w:tcPr>
           <w:p>
             <w:pPr>
@@ -55133,7 +55290,7 @@
         </w:trPr>
         <w:tc>
           <w:tcPr>
-            <w:tcW w:w="2177" w:type="dxa"/>
+            <w:tcW w:w="1184" w:type="dxa"/>
             <w:shd w:val="clear" w:color="auto" w:fill="00B050"/>
           </w:tcPr>
           <w:p>
@@ -55168,7 +55325,7 @@
         </w:tc>
         <w:tc>
           <w:tcPr>
-            <w:tcW w:w="7605" w:type="dxa"/>
+            <w:tcW w:w="9487" w:type="dxa"/>
           </w:tcPr>
           <w:p>
             <w:pPr>
@@ -55195,7 +55352,7 @@
         </w:trPr>
         <w:tc>
           <w:tcPr>
-            <w:tcW w:w="2177" w:type="dxa"/>
+            <w:tcW w:w="1184" w:type="dxa"/>
             <w:shd w:val="clear" w:color="auto" w:fill="00B050"/>
           </w:tcPr>
           <w:p>
@@ -55230,7 +55387,7 @@
         </w:tc>
         <w:tc>
           <w:tcPr>
-            <w:tcW w:w="7605" w:type="dxa"/>
+            <w:tcW w:w="9487" w:type="dxa"/>
           </w:tcPr>
           <w:p>
             <w:pPr>
@@ -55257,7 +55414,7 @@
         </w:trPr>
         <w:tc>
           <w:tcPr>
-            <w:tcW w:w="2177" w:type="dxa"/>
+            <w:tcW w:w="1184" w:type="dxa"/>
             <w:shd w:val="clear" w:color="auto" w:fill="00B050"/>
           </w:tcPr>
           <w:p>
@@ -55292,7 +55449,7 @@
         </w:tc>
         <w:tc>
           <w:tcPr>
-            <w:tcW w:w="7605" w:type="dxa"/>
+            <w:tcW w:w="9487" w:type="dxa"/>
           </w:tcPr>
           <w:p>
             <w:pPr>
@@ -55319,7 +55476,7 @@
         </w:trPr>
         <w:tc>
           <w:tcPr>
-            <w:tcW w:w="2177" w:type="dxa"/>
+            <w:tcW w:w="1184" w:type="dxa"/>
             <w:shd w:val="clear" w:color="auto" w:fill="00B050"/>
           </w:tcPr>
           <w:p>
@@ -55354,7 +55511,7 @@
         </w:tc>
         <w:tc>
           <w:tcPr>
-            <w:tcW w:w="7605" w:type="dxa"/>
+            <w:tcW w:w="9487" w:type="dxa"/>
           </w:tcPr>
           <w:p>
             <w:pPr>
@@ -55659,6 +55816,122 @@
         </w:trPr>
         <w:tc>
           <w:tcPr>
+            <w:tcW w:w="1184" w:type="dxa"/>
+            <w:shd w:val="clear" w:color="auto" w:fill="00B050"/>
+          </w:tcPr>
+          <w:p>
+            <w:pPr>
+              <w:jc w:val="right"/>
+              <w:rPr>
+                <w:rFonts w:ascii="黑体" w:eastAsia="黑体" w:hAnsi="黑体" w:cs="宋体"/>
+                <w:b/>
+                <w:sz w:val="24"/>
+                <w:szCs w:val="24"/>
+              </w:rPr>
+            </w:pPr>
+            <w:r>
+              <w:rPr>
+                <w:rFonts w:ascii="黑体" w:eastAsia="黑体" w:hAnsi="黑体" w:cs="宋体" w:hint="eastAsia"/>
+                <w:b/>
+                <w:sz w:val="24"/>
+                <w:szCs w:val="24"/>
+              </w:rPr>
+              <w:t>备注</w:t>
+            </w:r>
+          </w:p>
+        </w:tc>
+        <w:tc>
+          <w:tcPr>
+            <w:tcW w:w="9487" w:type="dxa"/>
+          </w:tcPr>
+          <w:p>
+            <w:pPr>
+              <w:rPr>
+                <w:rFonts w:ascii="黑体" w:eastAsia="黑体" w:hAnsi="黑体"/>
+                <w:color w:val="FF0000"/>
+                <w:sz w:val="24"/>
+                <w:szCs w:val="24"/>
+              </w:rPr>
+            </w:pPr>
+          </w:p>
+        </w:tc>
+      </w:tr>
+    </w:tbl>
+    <w:p>
+      <w:pPr>
+        <w:pStyle w:val="3"/>
+        <w:rPr>
+          <w:rFonts w:ascii="黑体" w:eastAsia="黑体" w:hAnsi="黑体"/>
+          <w:sz w:val="24"/>
+          <w:szCs w:val="24"/>
+        </w:rPr>
+      </w:pPr>
+      <w:r>
+        <w:rPr>
+          <w:rFonts w:ascii="黑体" w:eastAsia="黑体" w:hAnsi="黑体" w:hint="eastAsia"/>
+          <w:sz w:val="24"/>
+          <w:szCs w:val="24"/>
+        </w:rPr>
+        <w:lastRenderedPageBreak/>
+        <w:t>2</w:t>
+      </w:r>
+      <w:r>
+        <w:rPr>
+          <w:rFonts w:ascii="黑体" w:eastAsia="黑体" w:hAnsi="黑体"/>
+          <w:sz w:val="24"/>
+          <w:szCs w:val="24"/>
+        </w:rPr>
+        <w:t>.</w:t>
+      </w:r>
+      <w:r>
+        <w:rPr>
+          <w:rFonts w:ascii="黑体" w:eastAsia="黑体" w:hAnsi="黑体" w:hint="eastAsia"/>
+          <w:sz w:val="24"/>
+          <w:szCs w:val="24"/>
+        </w:rPr>
+        <w:t>0.2</w:t>
+      </w:r>
+      <w:r>
+        <w:rPr>
+          <w:rFonts w:ascii="黑体" w:eastAsia="黑体" w:hAnsi="黑体" w:hint="eastAsia"/>
+          <w:sz w:val="24"/>
+          <w:szCs w:val="24"/>
+        </w:rPr>
+        <w:t>9</w:t>
+      </w:r>
+      <w:r>
+        <w:rPr>
+          <w:rFonts w:ascii="黑体" w:eastAsia="黑体" w:hAnsi="黑体" w:hint="eastAsia"/>
+          <w:sz w:val="24"/>
+          <w:szCs w:val="24"/>
+        </w:rPr>
+        <w:t>公众号验证当前用户是否登录</w:t>
+      </w:r>
+    </w:p>
+    <w:tbl>
+      <w:tblPr>
+        <w:tblW w:w="9782" w:type="dxa"/>
+        <w:tblInd w:w="-318" w:type="dxa"/>
+        <w:tblBorders>
+          <w:top w:val="single" w:sz="4" w:space="0" w:color="auto"/>
+          <w:left w:val="single" w:sz="4" w:space="0" w:color="auto"/>
+          <w:bottom w:val="single" w:sz="4" w:space="0" w:color="auto"/>
+          <w:right w:val="single" w:sz="4" w:space="0" w:color="auto"/>
+          <w:insideH w:val="single" w:sz="4" w:space="0" w:color="auto"/>
+          <w:insideV w:val="single" w:sz="4" w:space="0" w:color="auto"/>
+        </w:tblBorders>
+        <w:tblLook w:val="00A0" w:firstRow="1" w:lastRow="0" w:firstColumn="1" w:lastColumn="0" w:noHBand="0" w:noVBand="0"/>
+      </w:tblPr>
+      <w:tblGrid>
+        <w:gridCol w:w="2126"/>
+        <w:gridCol w:w="7656"/>
+      </w:tblGrid>
+      <w:tr>
+        <w:trPr>
+          <w:trHeight w:val="214"/>
+        </w:trPr>
+        <w:tc>
+          <w:tcPr>
             <w:tcW w:w="2177" w:type="dxa"/>
             <w:shd w:val="clear" w:color="auto" w:fill="00B050"/>
           </w:tcPr>
@@ -55679,6 +55952,676 @@
                 <w:sz w:val="24"/>
                 <w:szCs w:val="24"/>
               </w:rPr>
+              <w:t>访问地址</w:t>
+            </w:r>
+          </w:p>
+        </w:tc>
+        <w:tc>
+          <w:tcPr>
+            <w:tcW w:w="7605" w:type="dxa"/>
+          </w:tcPr>
+          <w:p>
+            <w:pPr>
+              <w:rPr>
+                <w:rFonts w:ascii="黑体" w:eastAsia="黑体" w:hAnsi="黑体" w:hint="eastAsia"/>
+                <w:sz w:val="24"/>
+                <w:szCs w:val="24"/>
+              </w:rPr>
+            </w:pPr>
+            <w:hyperlink r:id="rId10" w:history="1">
+              <w:r>
+                <w:rPr>
+                  <w:rStyle w:val="a3"/>
+                  <w:rFonts w:ascii="黑体" w:eastAsia="黑体" w:hAnsi="黑体"/>
+                  <w:sz w:val="24"/>
+                  <w:szCs w:val="24"/>
+                </w:rPr>
+                <w:t>https://service.koudaibook.com</w:t>
+              </w:r>
+              <w:r>
+                <w:rPr>
+                  <w:rStyle w:val="a3"/>
+                  <w:rFonts w:ascii="黑体" w:eastAsia="黑体" w:hAnsi="黑体" w:hint="eastAsia"/>
+                  <w:sz w:val="24"/>
+                  <w:szCs w:val="24"/>
+                </w:rPr>
+                <w:t>/meeting</w:t>
+              </w:r>
+              <w:r>
+                <w:rPr>
+                  <w:rStyle w:val="a3"/>
+                  <w:rFonts w:ascii="黑体" w:eastAsia="黑体" w:hAnsi="黑体"/>
+                  <w:sz w:val="24"/>
+                  <w:szCs w:val="24"/>
+                </w:rPr>
+                <w:t>-server</w:t>
+              </w:r>
+              <w:r>
+                <w:rPr>
+                  <w:rStyle w:val="a3"/>
+                  <w:rFonts w:ascii="黑体" w:eastAsia="黑体" w:hAnsi="黑体" w:hint="eastAsia"/>
+                  <w:sz w:val="24"/>
+                  <w:szCs w:val="24"/>
+                </w:rPr>
+                <w:t>/api/userS</w:t>
+              </w:r>
+              <w:r>
+                <w:rPr>
+                  <w:rStyle w:val="a3"/>
+                  <w:rFonts w:ascii="黑体" w:eastAsia="黑体" w:hAnsi="黑体"/>
+                  <w:sz w:val="24"/>
+                  <w:szCs w:val="24"/>
+                </w:rPr>
+                <w:t>ervice/</w:t>
+              </w:r>
+            </w:hyperlink>
+          </w:p>
+          <w:p>
+            <w:pPr>
+              <w:rPr>
+                <w:rFonts w:ascii="黑体" w:eastAsia="黑体" w:hAnsi="黑体"/>
+                <w:sz w:val="24"/>
+                <w:szCs w:val="24"/>
+              </w:rPr>
+            </w:pPr>
+            <w:proofErr w:type="spellStart"/>
+            <w:r>
+              <w:rPr>
+                <w:rFonts w:ascii="黑体" w:eastAsia="黑体" w:hAnsi="黑体"/>
+              </w:rPr>
+              <w:t>validate</w:t>
+            </w:r>
+            <w:r>
+              <w:rPr>
+                <w:rFonts w:ascii="黑体" w:eastAsia="黑体" w:hAnsi="黑体" w:hint="eastAsia"/>
+              </w:rPr>
+              <w:t>WechatPublic</w:t>
+            </w:r>
+            <w:r>
+              <w:rPr>
+                <w:rFonts w:ascii="黑体" w:eastAsia="黑体" w:hAnsi="黑体"/>
+              </w:rPr>
+              <w:t>UserLogin</w:t>
+            </w:r>
+            <w:proofErr w:type="spellEnd"/>
+          </w:p>
+        </w:tc>
+      </w:tr>
+      <w:tr>
+        <w:trPr>
+          <w:trHeight w:val="214"/>
+        </w:trPr>
+        <w:tc>
+          <w:tcPr>
+            <w:tcW w:w="2177" w:type="dxa"/>
+            <w:shd w:val="clear" w:color="auto" w:fill="00B050"/>
+          </w:tcPr>
+          <w:p>
+            <w:pPr>
+              <w:jc w:val="right"/>
+              <w:rPr>
+                <w:rFonts w:ascii="黑体" w:eastAsia="黑体" w:hAnsi="黑体" w:cs="宋体"/>
+                <w:b/>
+                <w:sz w:val="24"/>
+                <w:szCs w:val="24"/>
+              </w:rPr>
+            </w:pPr>
+            <w:r>
+              <w:rPr>
+                <w:rFonts w:ascii="黑体" w:eastAsia="黑体" w:hAnsi="黑体" w:cs="宋体" w:hint="eastAsia"/>
+                <w:b/>
+                <w:sz w:val="24"/>
+                <w:szCs w:val="24"/>
+              </w:rPr>
+              <w:t>访问协议</w:t>
+            </w:r>
+          </w:p>
+        </w:tc>
+        <w:tc>
+          <w:tcPr>
+            <w:tcW w:w="7605" w:type="dxa"/>
+          </w:tcPr>
+          <w:p>
+            <w:pPr>
+              <w:rPr>
+                <w:rFonts w:ascii="黑体" w:eastAsia="黑体" w:hAnsi="黑体"/>
+                <w:sz w:val="24"/>
+                <w:szCs w:val="24"/>
+              </w:rPr>
+            </w:pPr>
+            <w:r>
+              <w:rPr>
+                <w:rFonts w:ascii="黑体" w:eastAsia="黑体" w:hAnsi="黑体"/>
+                <w:sz w:val="24"/>
+                <w:szCs w:val="24"/>
+              </w:rPr>
+              <w:t>HTTP</w:t>
+            </w:r>
+          </w:p>
+        </w:tc>
+      </w:tr>
+      <w:tr>
+        <w:trPr>
+          <w:trHeight w:val="214"/>
+        </w:trPr>
+        <w:tc>
+          <w:tcPr>
+            <w:tcW w:w="2177" w:type="dxa"/>
+            <w:shd w:val="clear" w:color="auto" w:fill="00B050"/>
+          </w:tcPr>
+          <w:p>
+            <w:pPr>
+              <w:jc w:val="right"/>
+              <w:rPr>
+                <w:rFonts w:ascii="黑体" w:eastAsia="黑体" w:hAnsi="黑体" w:cs="宋体"/>
+                <w:b/>
+                <w:sz w:val="24"/>
+                <w:szCs w:val="24"/>
+              </w:rPr>
+            </w:pPr>
+            <w:r>
+              <w:rPr>
+                <w:rFonts w:ascii="黑体" w:eastAsia="黑体" w:hAnsi="黑体" w:cs="宋体" w:hint="eastAsia"/>
+                <w:b/>
+                <w:sz w:val="24"/>
+                <w:szCs w:val="24"/>
+              </w:rPr>
+              <w:t>服务名称</w:t>
+            </w:r>
+          </w:p>
+        </w:tc>
+        <w:tc>
+          <w:tcPr>
+            <w:tcW w:w="7605" w:type="dxa"/>
+          </w:tcPr>
+          <w:p>
+            <w:pPr>
+              <w:tabs>
+                <w:tab w:val="left" w:pos="2016"/>
+              </w:tabs>
+              <w:rPr>
+                <w:rFonts w:ascii="黑体" w:eastAsia="黑体" w:hAnsi="黑体"/>
+                <w:sz w:val="24"/>
+                <w:szCs w:val="24"/>
+              </w:rPr>
+            </w:pPr>
+            <w:r>
+              <w:rPr>
+                <w:rFonts w:ascii="黑体" w:eastAsia="黑体" w:hAnsi="黑体"/>
+                <w:sz w:val="24"/>
+                <w:szCs w:val="24"/>
+              </w:rPr>
+              <w:t>N/A</w:t>
+            </w:r>
+            <w:r>
+              <w:rPr>
+                <w:rFonts w:ascii="黑体" w:eastAsia="黑体" w:hAnsi="黑体"/>
+                <w:sz w:val="24"/>
+                <w:szCs w:val="24"/>
+              </w:rPr>
+              <w:tab/>
+            </w:r>
+          </w:p>
+        </w:tc>
+      </w:tr>
+      <w:tr>
+        <w:trPr>
+          <w:trHeight w:val="214"/>
+        </w:trPr>
+        <w:tc>
+          <w:tcPr>
+            <w:tcW w:w="2177" w:type="dxa"/>
+            <w:shd w:val="clear" w:color="auto" w:fill="00B050"/>
+          </w:tcPr>
+          <w:p>
+            <w:pPr>
+              <w:jc w:val="right"/>
+              <w:rPr>
+                <w:rFonts w:ascii="黑体" w:eastAsia="黑体" w:hAnsi="黑体" w:cs="宋体"/>
+                <w:b/>
+                <w:sz w:val="24"/>
+                <w:szCs w:val="24"/>
+              </w:rPr>
+            </w:pPr>
+            <w:r>
+              <w:rPr>
+                <w:rFonts w:ascii="黑体" w:eastAsia="黑体" w:hAnsi="黑体" w:cs="宋体" w:hint="eastAsia"/>
+                <w:b/>
+                <w:sz w:val="24"/>
+                <w:szCs w:val="24"/>
+              </w:rPr>
+              <w:t>接口名称</w:t>
+            </w:r>
+          </w:p>
+        </w:tc>
+        <w:tc>
+          <w:tcPr>
+            <w:tcW w:w="7605" w:type="dxa"/>
+          </w:tcPr>
+          <w:p>
+            <w:pPr>
+              <w:rPr>
+                <w:rFonts w:ascii="黑体" w:eastAsia="黑体" w:hAnsi="黑体"/>
+                <w:sz w:val="24"/>
+                <w:szCs w:val="24"/>
+              </w:rPr>
+            </w:pPr>
+            <w:r>
+              <w:rPr>
+                <w:rFonts w:ascii="黑体" w:eastAsia="黑体" w:hAnsi="黑体"/>
+                <w:sz w:val="24"/>
+                <w:szCs w:val="24"/>
+              </w:rPr>
+              <w:t>N/A</w:t>
+            </w:r>
+          </w:p>
+        </w:tc>
+      </w:tr>
+      <w:tr>
+        <w:trPr>
+          <w:trHeight w:val="223"/>
+        </w:trPr>
+        <w:tc>
+          <w:tcPr>
+            <w:tcW w:w="2177" w:type="dxa"/>
+            <w:shd w:val="clear" w:color="auto" w:fill="00B050"/>
+          </w:tcPr>
+          <w:p>
+            <w:pPr>
+              <w:jc w:val="right"/>
+              <w:rPr>
+                <w:rFonts w:ascii="黑体" w:eastAsia="黑体" w:hAnsi="黑体" w:cs="宋体"/>
+                <w:b/>
+                <w:sz w:val="24"/>
+                <w:szCs w:val="24"/>
+              </w:rPr>
+            </w:pPr>
+            <w:r>
+              <w:rPr>
+                <w:rFonts w:ascii="黑体" w:eastAsia="黑体" w:hAnsi="黑体" w:cs="宋体"/>
+                <w:b/>
+                <w:sz w:val="24"/>
+                <w:szCs w:val="24"/>
+              </w:rPr>
+              <w:t>Request</w:t>
+            </w:r>
+            <w:r>
+              <w:rPr>
+                <w:rFonts w:ascii="黑体" w:eastAsia="黑体" w:hAnsi="黑体" w:cs="宋体" w:hint="eastAsia"/>
+                <w:b/>
+                <w:sz w:val="24"/>
+                <w:szCs w:val="24"/>
+              </w:rPr>
+              <w:t>方式</w:t>
+            </w:r>
+          </w:p>
+        </w:tc>
+        <w:tc>
+          <w:tcPr>
+            <w:tcW w:w="7605" w:type="dxa"/>
+          </w:tcPr>
+          <w:p>
+            <w:pPr>
+              <w:rPr>
+                <w:rFonts w:ascii="黑体" w:eastAsia="黑体" w:hAnsi="黑体" w:cs="宋体"/>
+                <w:sz w:val="24"/>
+                <w:szCs w:val="24"/>
+              </w:rPr>
+            </w:pPr>
+            <w:r>
+              <w:rPr>
+                <w:rFonts w:ascii="黑体" w:eastAsia="黑体" w:hAnsi="黑体" w:cs="宋体"/>
+                <w:sz w:val="24"/>
+                <w:szCs w:val="24"/>
+              </w:rPr>
+              <w:t>POST</w:t>
+            </w:r>
+          </w:p>
+        </w:tc>
+      </w:tr>
+      <w:tr>
+        <w:trPr>
+          <w:trHeight w:val="223"/>
+        </w:trPr>
+        <w:tc>
+          <w:tcPr>
+            <w:tcW w:w="2177" w:type="dxa"/>
+            <w:shd w:val="clear" w:color="auto" w:fill="00B050"/>
+          </w:tcPr>
+          <w:p>
+            <w:pPr>
+              <w:jc w:val="right"/>
+              <w:rPr>
+                <w:rFonts w:ascii="黑体" w:eastAsia="黑体" w:hAnsi="黑体" w:cs="宋体"/>
+                <w:b/>
+                <w:sz w:val="24"/>
+                <w:szCs w:val="24"/>
+              </w:rPr>
+            </w:pPr>
+            <w:r>
+              <w:rPr>
+                <w:rFonts w:ascii="黑体" w:eastAsia="黑体" w:hAnsi="黑体" w:cs="宋体"/>
+                <w:b/>
+                <w:sz w:val="24"/>
+                <w:szCs w:val="24"/>
+              </w:rPr>
+              <w:t>Request</w:t>
+            </w:r>
+            <w:r>
+              <w:rPr>
+                <w:rFonts w:ascii="黑体" w:eastAsia="黑体" w:hAnsi="黑体" w:cs="宋体" w:hint="eastAsia"/>
+                <w:b/>
+                <w:sz w:val="24"/>
+                <w:szCs w:val="24"/>
+              </w:rPr>
+              <w:t>类型</w:t>
+            </w:r>
+          </w:p>
+        </w:tc>
+        <w:tc>
+          <w:tcPr>
+            <w:tcW w:w="7605" w:type="dxa"/>
+          </w:tcPr>
+          <w:p>
+            <w:pPr>
+              <w:rPr>
+                <w:rFonts w:ascii="黑体" w:eastAsia="黑体" w:hAnsi="黑体"/>
+                <w:sz w:val="24"/>
+                <w:szCs w:val="24"/>
+              </w:rPr>
+            </w:pPr>
+            <w:r>
+              <w:rPr>
+                <w:rFonts w:ascii="黑体" w:eastAsia="黑体" w:hAnsi="黑体"/>
+                <w:sz w:val="24"/>
+                <w:szCs w:val="24"/>
+              </w:rPr>
+              <w:t>JSON</w:t>
+            </w:r>
+          </w:p>
+        </w:tc>
+      </w:tr>
+      <w:tr>
+        <w:trPr>
+          <w:trHeight w:val="223"/>
+        </w:trPr>
+        <w:tc>
+          <w:tcPr>
+            <w:tcW w:w="2177" w:type="dxa"/>
+            <w:shd w:val="clear" w:color="auto" w:fill="00B050"/>
+          </w:tcPr>
+          <w:p>
+            <w:pPr>
+              <w:jc w:val="right"/>
+              <w:rPr>
+                <w:rFonts w:ascii="黑体" w:eastAsia="黑体" w:hAnsi="黑体" w:cs="宋体"/>
+                <w:b/>
+                <w:sz w:val="24"/>
+                <w:szCs w:val="24"/>
+              </w:rPr>
+            </w:pPr>
+            <w:r>
+              <w:rPr>
+                <w:rFonts w:ascii="黑体" w:eastAsia="黑体" w:hAnsi="黑体" w:cs="宋体"/>
+                <w:b/>
+                <w:sz w:val="24"/>
+                <w:szCs w:val="24"/>
+              </w:rPr>
+              <w:t>Request</w:t>
+            </w:r>
+            <w:r>
+              <w:rPr>
+                <w:rFonts w:ascii="黑体" w:eastAsia="黑体" w:hAnsi="黑体" w:cs="宋体" w:hint="eastAsia"/>
+                <w:b/>
+                <w:sz w:val="24"/>
+                <w:szCs w:val="24"/>
+              </w:rPr>
+              <w:t>数据</w:t>
+            </w:r>
+          </w:p>
+        </w:tc>
+        <w:tc>
+          <w:tcPr>
+            <w:tcW w:w="7605" w:type="dxa"/>
+          </w:tcPr>
+          <w:p>
+            <w:pPr>
+              <w:rPr>
+                <w:rFonts w:ascii="黑体" w:eastAsia="黑体" w:hAnsi="黑体" w:cs="宋体"/>
+                <w:sz w:val="24"/>
+                <w:szCs w:val="24"/>
+              </w:rPr>
+            </w:pPr>
+            <w:r>
+              <w:rPr>
+                <w:rFonts w:ascii="黑体" w:eastAsia="黑体" w:hAnsi="黑体"/>
+                <w:sz w:val="24"/>
+                <w:szCs w:val="24"/>
+              </w:rPr>
+              <w:t>通用请求头</w:t>
+            </w:r>
+          </w:p>
+        </w:tc>
+      </w:tr>
+      <w:tr>
+        <w:trPr>
+          <w:trHeight w:val="223"/>
+        </w:trPr>
+        <w:tc>
+          <w:tcPr>
+            <w:tcW w:w="2177" w:type="dxa"/>
+            <w:shd w:val="clear" w:color="auto" w:fill="00B050"/>
+          </w:tcPr>
+          <w:p>
+            <w:pPr>
+              <w:jc w:val="right"/>
+              <w:rPr>
+                <w:rFonts w:ascii="黑体" w:eastAsia="黑体" w:hAnsi="黑体" w:cs="宋体"/>
+                <w:b/>
+                <w:sz w:val="24"/>
+                <w:szCs w:val="24"/>
+              </w:rPr>
+            </w:pPr>
+            <w:r>
+              <w:rPr>
+                <w:rFonts w:ascii="黑体" w:eastAsia="黑体" w:hAnsi="黑体" w:cs="宋体"/>
+                <w:b/>
+                <w:sz w:val="24"/>
+                <w:szCs w:val="24"/>
+              </w:rPr>
+              <w:t>Response</w:t>
+            </w:r>
+            <w:r>
+              <w:rPr>
+                <w:rFonts w:ascii="黑体" w:eastAsia="黑体" w:hAnsi="黑体" w:cs="宋体" w:hint="eastAsia"/>
+                <w:b/>
+                <w:sz w:val="24"/>
+                <w:szCs w:val="24"/>
+              </w:rPr>
+              <w:t>类型</w:t>
+            </w:r>
+          </w:p>
+        </w:tc>
+        <w:tc>
+          <w:tcPr>
+            <w:tcW w:w="7605" w:type="dxa"/>
+          </w:tcPr>
+          <w:p>
+            <w:pPr>
+              <w:rPr>
+                <w:rFonts w:ascii="黑体" w:eastAsia="黑体" w:hAnsi="黑体"/>
+                <w:sz w:val="24"/>
+                <w:szCs w:val="24"/>
+              </w:rPr>
+            </w:pPr>
+            <w:r>
+              <w:rPr>
+                <w:rFonts w:ascii="黑体" w:eastAsia="黑体" w:hAnsi="黑体"/>
+                <w:sz w:val="24"/>
+                <w:szCs w:val="24"/>
+              </w:rPr>
+              <w:t>JSON</w:t>
+            </w:r>
+          </w:p>
+        </w:tc>
+      </w:tr>
+      <w:tr>
+        <w:trPr>
+          <w:trHeight w:val="255"/>
+        </w:trPr>
+        <w:tc>
+          <w:tcPr>
+            <w:tcW w:w="2177" w:type="dxa"/>
+            <w:shd w:val="clear" w:color="auto" w:fill="00B050"/>
+          </w:tcPr>
+          <w:p>
+            <w:pPr>
+              <w:jc w:val="right"/>
+              <w:rPr>
+                <w:rFonts w:ascii="黑体" w:eastAsia="黑体" w:hAnsi="黑体" w:cs="宋体"/>
+                <w:b/>
+                <w:sz w:val="24"/>
+                <w:szCs w:val="24"/>
+              </w:rPr>
+            </w:pPr>
+            <w:r>
+              <w:rPr>
+                <w:rFonts w:ascii="黑体" w:eastAsia="黑体" w:hAnsi="黑体" w:cs="宋体"/>
+                <w:b/>
+                <w:sz w:val="24"/>
+                <w:szCs w:val="24"/>
+              </w:rPr>
+              <w:t>Response</w:t>
+            </w:r>
+            <w:r>
+              <w:rPr>
+                <w:rFonts w:ascii="黑体" w:eastAsia="黑体" w:hAnsi="黑体" w:cs="宋体" w:hint="eastAsia"/>
+                <w:b/>
+                <w:sz w:val="24"/>
+                <w:szCs w:val="24"/>
+              </w:rPr>
+              <w:t>数据</w:t>
+            </w:r>
+          </w:p>
+        </w:tc>
+        <w:tc>
+          <w:tcPr>
+            <w:tcW w:w="7605" w:type="dxa"/>
+          </w:tcPr>
+          <w:p>
+            <w:pPr>
+              <w:rPr>
+                <w:rFonts w:ascii="黑体" w:eastAsia="黑体" w:hAnsi="黑体" w:cs="黑体"/>
+                <w:sz w:val="24"/>
+                <w:szCs w:val="24"/>
+              </w:rPr>
+            </w:pPr>
+            <w:r>
+              <w:rPr>
+                <w:rFonts w:ascii="黑体" w:eastAsia="黑体" w:hAnsi="黑体" w:cs="黑体" w:hint="eastAsia"/>
+                <w:sz w:val="24"/>
+                <w:szCs w:val="24"/>
+              </w:rPr>
+              <w:t>{</w:t>
+            </w:r>
+          </w:p>
+          <w:p>
+            <w:pPr>
+              <w:ind w:firstLine="480"/>
+              <w:rPr>
+                <w:rFonts w:ascii="黑体" w:eastAsia="黑体" w:hAnsi="黑体" w:cs="黑体"/>
+                <w:sz w:val="24"/>
+                <w:szCs w:val="24"/>
+              </w:rPr>
+            </w:pPr>
+            <w:r>
+              <w:rPr>
+                <w:rFonts w:ascii="黑体" w:eastAsia="黑体" w:hAnsi="黑体" w:cs="黑体"/>
+                <w:sz w:val="24"/>
+                <w:szCs w:val="24"/>
+              </w:rPr>
+              <w:t>"</w:t>
+            </w:r>
+            <w:proofErr w:type="spellStart"/>
+            <w:r>
+              <w:rPr>
+                <w:rFonts w:ascii="黑体" w:eastAsia="黑体" w:hAnsi="黑体" w:cs="黑体"/>
+                <w:sz w:val="24"/>
+                <w:szCs w:val="24"/>
+              </w:rPr>
+              <w:t>isLogin</w:t>
+            </w:r>
+            <w:proofErr w:type="spellEnd"/>
+            <w:r>
+              <w:rPr>
+                <w:rFonts w:ascii="黑体" w:eastAsia="黑体" w:hAnsi="黑体" w:cs="黑体"/>
+                <w:sz w:val="24"/>
+                <w:szCs w:val="24"/>
+              </w:rPr>
+              <w:t>":</w:t>
+            </w:r>
+            <w:r>
+              <w:rPr>
+                <w:rFonts w:ascii="黑体" w:eastAsia="黑体" w:hAnsi="黑体" w:cs="黑体" w:hint="eastAsia"/>
+                <w:sz w:val="24"/>
+                <w:szCs w:val="24"/>
+              </w:rPr>
+              <w:t xml:space="preserve">Integer </w:t>
+            </w:r>
+            <w:r>
+              <w:rPr>
+                <w:rFonts w:ascii="黑体" w:eastAsia="黑体" w:hAnsi="黑体" w:cs="黑体" w:hint="eastAsia"/>
+                <w:sz w:val="24"/>
+                <w:szCs w:val="24"/>
+              </w:rPr>
+              <w:t>是否登录(0:未登录 1:已登录)</w:t>
+            </w:r>
+          </w:p>
+          <w:p>
+            <w:pPr>
+              <w:rPr>
+                <w:rFonts w:ascii="黑体" w:eastAsia="黑体" w:hAnsi="黑体" w:cs="黑体"/>
+                <w:sz w:val="24"/>
+                <w:szCs w:val="24"/>
+              </w:rPr>
+            </w:pPr>
+            <w:r>
+              <w:rPr>
+                <w:rFonts w:ascii="黑体" w:eastAsia="黑体" w:hAnsi="黑体" w:cs="黑体" w:hint="eastAsia"/>
+                <w:sz w:val="24"/>
+                <w:szCs w:val="24"/>
+              </w:rPr>
+              <w:t>}</w:t>
+            </w:r>
+          </w:p>
+        </w:tc>
+      </w:tr>
+      <w:tr>
+        <w:trPr>
+          <w:trHeight w:val="223"/>
+        </w:trPr>
+        <w:tc>
+          <w:tcPr>
+            <w:tcW w:w="2177" w:type="dxa"/>
+            <w:shd w:val="clear" w:color="auto" w:fill="00B050"/>
+          </w:tcPr>
+          <w:p>
+            <w:pPr>
+              <w:jc w:val="right"/>
+              <w:rPr>
+                <w:rFonts w:ascii="黑体" w:eastAsia="黑体" w:hAnsi="黑体" w:cs="宋体"/>
+                <w:b/>
+                <w:sz w:val="24"/>
+                <w:szCs w:val="24"/>
+              </w:rPr>
+            </w:pPr>
+            <w:r>
+              <w:rPr>
+                <w:rFonts w:ascii="黑体" w:eastAsia="黑体" w:hAnsi="黑体" w:cs="宋体" w:hint="eastAsia"/>
+                <w:b/>
+                <w:sz w:val="24"/>
+                <w:szCs w:val="24"/>
+              </w:rPr>
               <w:t>备注</w:t>
             </w:r>
           </w:p>
@@ -55696,6 +56639,62 @@
                 <w:szCs w:val="24"/>
               </w:rPr>
             </w:pPr>
+            <w:r>
+              <w:rPr>
+                <w:rFonts w:ascii="黑体" w:eastAsia="黑体" w:hAnsi="黑体"/>
+                <w:color w:val="FF0000"/>
+                <w:sz w:val="24"/>
+                <w:szCs w:val="24"/>
+              </w:rPr>
+              <w:t>在需要验证登录功能的地方如果本地缓存中token存在则直接调用该接口去验证登录状态</w:t>
+            </w:r>
+            <w:r>
+              <w:rPr>
+                <w:rFonts w:ascii="黑体" w:eastAsia="黑体" w:hAnsi="黑体" w:hint="eastAsia"/>
+                <w:color w:val="FF0000"/>
+                <w:sz w:val="24"/>
+                <w:szCs w:val="24"/>
+              </w:rPr>
+              <w:t>，</w:t>
+            </w:r>
+            <w:r>
+              <w:rPr>
+                <w:rFonts w:ascii="黑体" w:eastAsia="黑体" w:hAnsi="黑体"/>
+                <w:color w:val="FF0000"/>
+                <w:sz w:val="24"/>
+                <w:szCs w:val="24"/>
+              </w:rPr>
+              <w:t>如</w:t>
+            </w:r>
+            <w:proofErr w:type="spellStart"/>
+            <w:r>
+              <w:rPr>
+                <w:rFonts w:ascii="黑体" w:eastAsia="黑体" w:hAnsi="黑体" w:cs="黑体"/>
+                <w:color w:val="FF0000"/>
+                <w:sz w:val="24"/>
+                <w:szCs w:val="24"/>
+              </w:rPr>
+              <w:t>isLogin</w:t>
+            </w:r>
+            <w:proofErr w:type="spellEnd"/>
+            <w:r>
+              <w:rPr>
+                <w:rFonts w:ascii="黑体" w:eastAsia="黑体" w:hAnsi="黑体" w:cs="黑体" w:hint="eastAsia"/>
+                <w:color w:val="FF0000"/>
+                <w:sz w:val="24"/>
+                <w:szCs w:val="24"/>
+              </w:rPr>
+              <w:t>==0，则需要调用2.0.30或2.0.31接口</w:t>
+            </w:r>
+            <w:r>
+              <w:rPr>
+                <w:rFonts w:ascii="黑体" w:eastAsia="黑体" w:hAnsi="黑体" w:cs="黑体" w:hint="eastAsia"/>
+                <w:color w:val="FF0000"/>
+                <w:sz w:val="24"/>
+                <w:szCs w:val="24"/>
+              </w:rPr>
+              <w:t>，具体业务逻辑请看2.0.30和31接口备注</w:t>
+            </w:r>
           </w:p>
         </w:tc>
       </w:tr>
@@ -55704,6 +56703,2188 @@
       <w:pPr>
         <w:ind w:firstLine="480"/>
         <w:jc w:val="left"/>
+        <w:rPr>
+          <w:rFonts w:ascii="黑体" w:eastAsia="黑体" w:hAnsi="黑体"/>
+          <w:szCs w:val="21"/>
+        </w:rPr>
+      </w:pPr>
+    </w:p>
+    <w:p>
+      <w:pPr>
+        <w:pStyle w:val="3"/>
+        <w:rPr>
+          <w:rFonts w:ascii="黑体" w:eastAsia="黑体" w:hAnsi="黑体"/>
+          <w:sz w:val="24"/>
+          <w:szCs w:val="24"/>
+        </w:rPr>
+      </w:pPr>
+      <w:r>
+        <w:rPr>
+          <w:rFonts w:ascii="黑体" w:eastAsia="黑体" w:hAnsi="黑体" w:hint="eastAsia"/>
+          <w:sz w:val="24"/>
+          <w:szCs w:val="24"/>
+        </w:rPr>
+        <w:t>2</w:t>
+      </w:r>
+      <w:r>
+        <w:rPr>
+          <w:rFonts w:ascii="黑体" w:eastAsia="黑体" w:hAnsi="黑体"/>
+          <w:sz w:val="24"/>
+          <w:szCs w:val="24"/>
+        </w:rPr>
+        <w:t>.</w:t>
+      </w:r>
+      <w:r>
+        <w:rPr>
+          <w:rFonts w:ascii="黑体" w:eastAsia="黑体" w:hAnsi="黑体" w:hint="eastAsia"/>
+          <w:sz w:val="24"/>
+          <w:szCs w:val="24"/>
+        </w:rPr>
+        <w:t>0.30</w:t>
+      </w:r>
+      <w:r>
+        <w:rPr>
+          <w:rFonts w:ascii="黑体" w:eastAsia="黑体" w:hAnsi="黑体" w:hint="eastAsia"/>
+          <w:sz w:val="24"/>
+          <w:szCs w:val="24"/>
+        </w:rPr>
+        <w:t>公众号</w:t>
+      </w:r>
+      <w:r>
+        <w:rPr>
+          <w:rFonts w:ascii="黑体" w:eastAsia="黑体" w:hAnsi="黑体" w:hint="eastAsia"/>
+          <w:sz w:val="24"/>
+          <w:szCs w:val="24"/>
+        </w:rPr>
+        <w:t>获取</w:t>
+      </w:r>
+      <w:proofErr w:type="gramStart"/>
+      <w:r>
+        <w:rPr>
+          <w:rFonts w:ascii="黑体" w:eastAsia="黑体" w:hAnsi="黑体" w:hint="eastAsia"/>
+          <w:sz w:val="24"/>
+          <w:szCs w:val="24"/>
+        </w:rPr>
+        <w:t>微信用户</w:t>
+      </w:r>
+      <w:proofErr w:type="gramEnd"/>
+      <w:r>
+        <w:rPr>
+          <w:rFonts w:ascii="黑体" w:eastAsia="黑体" w:hAnsi="黑体" w:hint="eastAsia"/>
+          <w:sz w:val="24"/>
+          <w:szCs w:val="24"/>
+        </w:rPr>
+        <w:t>授权</w:t>
+      </w:r>
+      <w:proofErr w:type="spellStart"/>
+      <w:r>
+        <w:rPr>
+          <w:rFonts w:ascii="黑体" w:eastAsia="黑体" w:hAnsi="黑体" w:hint="eastAsia"/>
+          <w:sz w:val="24"/>
+          <w:szCs w:val="24"/>
+        </w:rPr>
+        <w:t>url</w:t>
+      </w:r>
+      <w:proofErr w:type="spellEnd"/>
+    </w:p>
+    <w:tbl>
+      <w:tblPr>
+        <w:tblW w:w="9782" w:type="dxa"/>
+        <w:tblInd w:w="-318" w:type="dxa"/>
+        <w:tblBorders>
+          <w:top w:val="single" w:sz="4" w:space="0" w:color="auto"/>
+          <w:left w:val="single" w:sz="4" w:space="0" w:color="auto"/>
+          <w:bottom w:val="single" w:sz="4" w:space="0" w:color="auto"/>
+          <w:right w:val="single" w:sz="4" w:space="0" w:color="auto"/>
+          <w:insideH w:val="single" w:sz="4" w:space="0" w:color="auto"/>
+          <w:insideV w:val="single" w:sz="4" w:space="0" w:color="auto"/>
+        </w:tblBorders>
+        <w:tblLook w:val="00A0" w:firstRow="1" w:lastRow="0" w:firstColumn="1" w:lastColumn="0" w:noHBand="0" w:noVBand="0"/>
+      </w:tblPr>
+      <w:tblGrid>
+        <w:gridCol w:w="1886"/>
+        <w:gridCol w:w="7896"/>
+      </w:tblGrid>
+      <w:tr>
+        <w:trPr>
+          <w:trHeight w:val="214"/>
+        </w:trPr>
+        <w:tc>
+          <w:tcPr>
+            <w:tcW w:w="1886" w:type="dxa"/>
+            <w:shd w:val="clear" w:color="auto" w:fill="00B050"/>
+          </w:tcPr>
+          <w:p>
+            <w:pPr>
+              <w:jc w:val="right"/>
+              <w:rPr>
+                <w:rFonts w:ascii="黑体" w:eastAsia="黑体" w:hAnsi="黑体" w:cs="宋体"/>
+                <w:b/>
+                <w:sz w:val="24"/>
+                <w:szCs w:val="24"/>
+              </w:rPr>
+            </w:pPr>
+            <w:r>
+              <w:rPr>
+                <w:rFonts w:ascii="黑体" w:eastAsia="黑体" w:hAnsi="黑体" w:cs="宋体" w:hint="eastAsia"/>
+                <w:b/>
+                <w:sz w:val="24"/>
+                <w:szCs w:val="24"/>
+              </w:rPr>
+              <w:t>访问地址</w:t>
+            </w:r>
+          </w:p>
+        </w:tc>
+        <w:tc>
+          <w:tcPr>
+            <w:tcW w:w="7896" w:type="dxa"/>
+          </w:tcPr>
+          <w:p>
+            <w:pPr>
+              <w:rPr>
+                <w:rFonts w:ascii="黑体" w:eastAsia="黑体" w:hAnsi="黑体"/>
+                <w:sz w:val="24"/>
+                <w:szCs w:val="24"/>
+              </w:rPr>
+            </w:pPr>
+            <w:r>
+              <w:rPr>
+                <w:rFonts w:ascii="黑体" w:eastAsia="黑体" w:hAnsi="黑体"/>
+                <w:sz w:val="24"/>
+                <w:szCs w:val="24"/>
+              </w:rPr>
+              <w:t>https://servi</w:t>
+            </w:r>
+            <w:r>
+              <w:rPr>
+                <w:rFonts w:ascii="黑体" w:eastAsia="黑体" w:hAnsi="黑体"/>
+                <w:sz w:val="24"/>
+                <w:szCs w:val="24"/>
+              </w:rPr>
+              <w:t>ce.koudaibook.com</w:t>
+            </w:r>
+            <w:r>
+              <w:rPr>
+                <w:rFonts w:ascii="黑体" w:eastAsia="黑体" w:hAnsi="黑体" w:hint="eastAsia"/>
+                <w:sz w:val="24"/>
+                <w:szCs w:val="24"/>
+              </w:rPr>
+              <w:t>/meeting</w:t>
+            </w:r>
+            <w:r>
+              <w:rPr>
+                <w:rFonts w:ascii="黑体" w:eastAsia="黑体" w:hAnsi="黑体"/>
+                <w:sz w:val="24"/>
+                <w:szCs w:val="24"/>
+              </w:rPr>
+              <w:t>-server</w:t>
+            </w:r>
+            <w:r>
+              <w:rPr>
+                <w:rFonts w:ascii="黑体" w:eastAsia="黑体" w:hAnsi="黑体" w:hint="eastAsia"/>
+                <w:sz w:val="24"/>
+                <w:szCs w:val="24"/>
+              </w:rPr>
+              <w:t>/api/</w:t>
+            </w:r>
+            <w:r>
+              <w:rPr>
+                <w:rFonts w:ascii="黑体" w:eastAsia="黑体" w:hAnsi="黑体" w:hint="eastAsia"/>
+                <w:sz w:val="24"/>
+                <w:szCs w:val="24"/>
+              </w:rPr>
+              <w:t>wechatS</w:t>
+            </w:r>
+            <w:r>
+              <w:rPr>
+                <w:rFonts w:ascii="黑体" w:eastAsia="黑体" w:hAnsi="黑体"/>
+                <w:sz w:val="24"/>
+                <w:szCs w:val="24"/>
+              </w:rPr>
+              <w:t>ervice</w:t>
+            </w:r>
+            <w:r>
+              <w:rPr>
+                <w:rFonts w:ascii="黑体" w:eastAsia="黑体" w:hAnsi="黑体" w:hint="eastAsia"/>
+                <w:sz w:val="24"/>
+                <w:szCs w:val="24"/>
+              </w:rPr>
+              <w:t>/</w:t>
+            </w:r>
+            <w:r>
+              <w:t xml:space="preserve"> </w:t>
+            </w:r>
+            <w:proofErr w:type="spellStart"/>
+            <w:r>
+              <w:rPr>
+                <w:rFonts w:ascii="黑体" w:eastAsia="黑体" w:hAnsi="黑体"/>
+                <w:sz w:val="24"/>
+                <w:szCs w:val="24"/>
+              </w:rPr>
+              <w:t>getWechat</w:t>
+            </w:r>
+            <w:r>
+              <w:rPr>
+                <w:rFonts w:ascii="黑体" w:eastAsia="黑体" w:hAnsi="黑体" w:hint="eastAsia"/>
+                <w:sz w:val="24"/>
+                <w:szCs w:val="24"/>
+              </w:rPr>
+              <w:t>Public</w:t>
+            </w:r>
+            <w:r>
+              <w:rPr>
+                <w:rFonts w:ascii="黑体" w:eastAsia="黑体" w:hAnsi="黑体"/>
+                <w:sz w:val="24"/>
+                <w:szCs w:val="24"/>
+              </w:rPr>
+              <w:t>OauthUrl</w:t>
+            </w:r>
+            <w:proofErr w:type="spellEnd"/>
+          </w:p>
+        </w:tc>
+      </w:tr>
+      <w:tr>
+        <w:trPr>
+          <w:trHeight w:val="214"/>
+        </w:trPr>
+        <w:tc>
+          <w:tcPr>
+            <w:tcW w:w="1886" w:type="dxa"/>
+            <w:shd w:val="clear" w:color="auto" w:fill="00B050"/>
+          </w:tcPr>
+          <w:p>
+            <w:pPr>
+              <w:jc w:val="right"/>
+              <w:rPr>
+                <w:rFonts w:ascii="黑体" w:eastAsia="黑体" w:hAnsi="黑体" w:cs="宋体"/>
+                <w:b/>
+                <w:sz w:val="24"/>
+                <w:szCs w:val="24"/>
+              </w:rPr>
+            </w:pPr>
+            <w:r>
+              <w:rPr>
+                <w:rFonts w:ascii="黑体" w:eastAsia="黑体" w:hAnsi="黑体" w:cs="宋体" w:hint="eastAsia"/>
+                <w:b/>
+                <w:sz w:val="24"/>
+                <w:szCs w:val="24"/>
+              </w:rPr>
+              <w:t>访问协议</w:t>
+            </w:r>
+          </w:p>
+        </w:tc>
+        <w:tc>
+          <w:tcPr>
+            <w:tcW w:w="7896" w:type="dxa"/>
+          </w:tcPr>
+          <w:p>
+            <w:pPr>
+              <w:rPr>
+                <w:rFonts w:ascii="黑体" w:eastAsia="黑体" w:hAnsi="黑体"/>
+                <w:sz w:val="24"/>
+                <w:szCs w:val="24"/>
+              </w:rPr>
+            </w:pPr>
+            <w:r>
+              <w:rPr>
+                <w:rFonts w:ascii="黑体" w:eastAsia="黑体" w:hAnsi="黑体"/>
+                <w:sz w:val="24"/>
+                <w:szCs w:val="24"/>
+              </w:rPr>
+              <w:t>HTTP</w:t>
+            </w:r>
+          </w:p>
+        </w:tc>
+      </w:tr>
+      <w:tr>
+        <w:trPr>
+          <w:trHeight w:val="214"/>
+        </w:trPr>
+        <w:tc>
+          <w:tcPr>
+            <w:tcW w:w="1886" w:type="dxa"/>
+            <w:shd w:val="clear" w:color="auto" w:fill="00B050"/>
+          </w:tcPr>
+          <w:p>
+            <w:pPr>
+              <w:jc w:val="right"/>
+              <w:rPr>
+                <w:rFonts w:ascii="黑体" w:eastAsia="黑体" w:hAnsi="黑体" w:cs="宋体"/>
+                <w:b/>
+                <w:sz w:val="24"/>
+                <w:szCs w:val="24"/>
+              </w:rPr>
+            </w:pPr>
+            <w:r>
+              <w:rPr>
+                <w:rFonts w:ascii="黑体" w:eastAsia="黑体" w:hAnsi="黑体" w:cs="宋体" w:hint="eastAsia"/>
+                <w:b/>
+                <w:sz w:val="24"/>
+                <w:szCs w:val="24"/>
+              </w:rPr>
+              <w:t>服务名称</w:t>
+            </w:r>
+          </w:p>
+        </w:tc>
+        <w:tc>
+          <w:tcPr>
+            <w:tcW w:w="7896" w:type="dxa"/>
+          </w:tcPr>
+          <w:p>
+            <w:pPr>
+              <w:tabs>
+                <w:tab w:val="left" w:pos="2016"/>
+              </w:tabs>
+              <w:rPr>
+                <w:rFonts w:ascii="黑体" w:eastAsia="黑体" w:hAnsi="黑体"/>
+                <w:sz w:val="24"/>
+                <w:szCs w:val="24"/>
+              </w:rPr>
+            </w:pPr>
+            <w:r>
+              <w:rPr>
+                <w:rFonts w:ascii="黑体" w:eastAsia="黑体" w:hAnsi="黑体"/>
+                <w:sz w:val="24"/>
+                <w:szCs w:val="24"/>
+              </w:rPr>
+              <w:t>N/A</w:t>
+            </w:r>
+            <w:r>
+              <w:rPr>
+                <w:rFonts w:ascii="黑体" w:eastAsia="黑体" w:hAnsi="黑体"/>
+                <w:sz w:val="24"/>
+                <w:szCs w:val="24"/>
+              </w:rPr>
+              <w:tab/>
+            </w:r>
+          </w:p>
+        </w:tc>
+      </w:tr>
+      <w:tr>
+        <w:trPr>
+          <w:trHeight w:val="214"/>
+        </w:trPr>
+        <w:tc>
+          <w:tcPr>
+            <w:tcW w:w="1886" w:type="dxa"/>
+            <w:shd w:val="clear" w:color="auto" w:fill="00B050"/>
+          </w:tcPr>
+          <w:p>
+            <w:pPr>
+              <w:jc w:val="right"/>
+              <w:rPr>
+                <w:rFonts w:ascii="黑体" w:eastAsia="黑体" w:hAnsi="黑体" w:cs="宋体"/>
+                <w:b/>
+                <w:sz w:val="24"/>
+                <w:szCs w:val="24"/>
+              </w:rPr>
+            </w:pPr>
+            <w:r>
+              <w:rPr>
+                <w:rFonts w:ascii="黑体" w:eastAsia="黑体" w:hAnsi="黑体" w:cs="宋体" w:hint="eastAsia"/>
+                <w:b/>
+                <w:sz w:val="24"/>
+                <w:szCs w:val="24"/>
+              </w:rPr>
+              <w:t>接口名称</w:t>
+            </w:r>
+          </w:p>
+        </w:tc>
+        <w:tc>
+          <w:tcPr>
+            <w:tcW w:w="7896" w:type="dxa"/>
+          </w:tcPr>
+          <w:p>
+            <w:pPr>
+              <w:rPr>
+                <w:rFonts w:ascii="黑体" w:eastAsia="黑体" w:hAnsi="黑体"/>
+                <w:sz w:val="24"/>
+                <w:szCs w:val="24"/>
+              </w:rPr>
+            </w:pPr>
+            <w:r>
+              <w:rPr>
+                <w:rFonts w:ascii="黑体" w:eastAsia="黑体" w:hAnsi="黑体"/>
+                <w:sz w:val="24"/>
+                <w:szCs w:val="24"/>
+              </w:rPr>
+              <w:t>N/A</w:t>
+            </w:r>
+          </w:p>
+        </w:tc>
+      </w:tr>
+      <w:tr>
+        <w:trPr>
+          <w:trHeight w:val="223"/>
+        </w:trPr>
+        <w:tc>
+          <w:tcPr>
+            <w:tcW w:w="1886" w:type="dxa"/>
+            <w:shd w:val="clear" w:color="auto" w:fill="00B050"/>
+          </w:tcPr>
+          <w:p>
+            <w:pPr>
+              <w:jc w:val="right"/>
+              <w:rPr>
+                <w:rFonts w:ascii="黑体" w:eastAsia="黑体" w:hAnsi="黑体" w:cs="宋体"/>
+                <w:b/>
+                <w:sz w:val="24"/>
+                <w:szCs w:val="24"/>
+              </w:rPr>
+            </w:pPr>
+            <w:r>
+              <w:rPr>
+                <w:rFonts w:ascii="黑体" w:eastAsia="黑体" w:hAnsi="黑体" w:cs="宋体"/>
+                <w:b/>
+                <w:sz w:val="24"/>
+                <w:szCs w:val="24"/>
+              </w:rPr>
+              <w:t>Request</w:t>
+            </w:r>
+            <w:r>
+              <w:rPr>
+                <w:rFonts w:ascii="黑体" w:eastAsia="黑体" w:hAnsi="黑体" w:cs="宋体" w:hint="eastAsia"/>
+                <w:b/>
+                <w:sz w:val="24"/>
+                <w:szCs w:val="24"/>
+              </w:rPr>
+              <w:t>方式</w:t>
+            </w:r>
+          </w:p>
+        </w:tc>
+        <w:tc>
+          <w:tcPr>
+            <w:tcW w:w="7896" w:type="dxa"/>
+          </w:tcPr>
+          <w:p>
+            <w:pPr>
+              <w:rPr>
+                <w:rFonts w:ascii="黑体" w:eastAsia="黑体" w:hAnsi="黑体" w:cs="宋体"/>
+                <w:sz w:val="24"/>
+                <w:szCs w:val="24"/>
+              </w:rPr>
+            </w:pPr>
+            <w:r>
+              <w:rPr>
+                <w:rFonts w:ascii="黑体" w:eastAsia="黑体" w:hAnsi="黑体" w:cs="宋体"/>
+                <w:sz w:val="24"/>
+                <w:szCs w:val="24"/>
+              </w:rPr>
+              <w:t>POST</w:t>
+            </w:r>
+          </w:p>
+        </w:tc>
+      </w:tr>
+      <w:tr>
+        <w:trPr>
+          <w:trHeight w:val="223"/>
+        </w:trPr>
+        <w:tc>
+          <w:tcPr>
+            <w:tcW w:w="1886" w:type="dxa"/>
+            <w:shd w:val="clear" w:color="auto" w:fill="00B050"/>
+          </w:tcPr>
+          <w:p>
+            <w:pPr>
+              <w:jc w:val="right"/>
+              <w:rPr>
+                <w:rFonts w:ascii="黑体" w:eastAsia="黑体" w:hAnsi="黑体" w:cs="宋体"/>
+                <w:b/>
+                <w:sz w:val="24"/>
+                <w:szCs w:val="24"/>
+              </w:rPr>
+            </w:pPr>
+            <w:r>
+              <w:rPr>
+                <w:rFonts w:ascii="黑体" w:eastAsia="黑体" w:hAnsi="黑体" w:cs="宋体"/>
+                <w:b/>
+                <w:sz w:val="24"/>
+                <w:szCs w:val="24"/>
+              </w:rPr>
+              <w:t>Request</w:t>
+            </w:r>
+            <w:r>
+              <w:rPr>
+                <w:rFonts w:ascii="黑体" w:eastAsia="黑体" w:hAnsi="黑体" w:cs="宋体" w:hint="eastAsia"/>
+                <w:b/>
+                <w:sz w:val="24"/>
+                <w:szCs w:val="24"/>
+              </w:rPr>
+              <w:t>类型</w:t>
+            </w:r>
+          </w:p>
+        </w:tc>
+        <w:tc>
+          <w:tcPr>
+            <w:tcW w:w="7896" w:type="dxa"/>
+          </w:tcPr>
+          <w:p>
+            <w:pPr>
+              <w:rPr>
+                <w:rFonts w:ascii="黑体" w:eastAsia="黑体" w:hAnsi="黑体"/>
+                <w:sz w:val="24"/>
+                <w:szCs w:val="24"/>
+              </w:rPr>
+            </w:pPr>
+            <w:r>
+              <w:rPr>
+                <w:rFonts w:ascii="黑体" w:eastAsia="黑体" w:hAnsi="黑体"/>
+                <w:sz w:val="24"/>
+                <w:szCs w:val="24"/>
+              </w:rPr>
+              <w:t>JSON</w:t>
+            </w:r>
+          </w:p>
+        </w:tc>
+      </w:tr>
+      <w:tr>
+        <w:trPr>
+          <w:trHeight w:val="223"/>
+        </w:trPr>
+        <w:tc>
+          <w:tcPr>
+            <w:tcW w:w="1886" w:type="dxa"/>
+            <w:shd w:val="clear" w:color="auto" w:fill="00B050"/>
+          </w:tcPr>
+          <w:p>
+            <w:pPr>
+              <w:jc w:val="right"/>
+              <w:rPr>
+                <w:rFonts w:ascii="黑体" w:eastAsia="黑体" w:hAnsi="黑体" w:cs="宋体"/>
+                <w:b/>
+                <w:sz w:val="24"/>
+                <w:szCs w:val="24"/>
+              </w:rPr>
+            </w:pPr>
+            <w:r>
+              <w:rPr>
+                <w:rFonts w:ascii="黑体" w:eastAsia="黑体" w:hAnsi="黑体" w:cs="宋体"/>
+                <w:b/>
+                <w:sz w:val="24"/>
+                <w:szCs w:val="24"/>
+              </w:rPr>
+              <w:t>Request</w:t>
+            </w:r>
+            <w:r>
+              <w:rPr>
+                <w:rFonts w:ascii="黑体" w:eastAsia="黑体" w:hAnsi="黑体" w:cs="宋体" w:hint="eastAsia"/>
+                <w:b/>
+                <w:sz w:val="24"/>
+                <w:szCs w:val="24"/>
+              </w:rPr>
+              <w:t>数据</w:t>
+            </w:r>
+          </w:p>
+        </w:tc>
+        <w:tc>
+          <w:tcPr>
+            <w:tcW w:w="7896" w:type="dxa"/>
+          </w:tcPr>
+          <w:p>
+            <w:pPr>
+              <w:rPr>
+                <w:rFonts w:ascii="黑体" w:eastAsia="黑体" w:hAnsi="黑体"/>
+                <w:sz w:val="24"/>
+                <w:szCs w:val="24"/>
+              </w:rPr>
+            </w:pPr>
+            <w:r>
+              <w:rPr>
+                <w:rFonts w:ascii="黑体" w:eastAsia="黑体" w:hAnsi="黑体"/>
+                <w:sz w:val="24"/>
+                <w:szCs w:val="24"/>
+              </w:rPr>
+              <w:t xml:space="preserve">{   </w:t>
+            </w:r>
+          </w:p>
+          <w:p>
+            <w:pPr>
+              <w:rPr>
+                <w:rFonts w:ascii="黑体" w:eastAsia="黑体" w:hAnsi="黑体" w:hint="eastAsia"/>
+                <w:sz w:val="24"/>
+                <w:szCs w:val="24"/>
+              </w:rPr>
+            </w:pPr>
+            <w:r>
+              <w:rPr>
+                <w:rFonts w:ascii="黑体" w:eastAsia="黑体" w:hAnsi="黑体" w:hint="eastAsia"/>
+                <w:sz w:val="24"/>
+                <w:szCs w:val="24"/>
+              </w:rPr>
+              <w:t xml:space="preserve">    “</w:t>
+            </w:r>
+            <w:proofErr w:type="spellStart"/>
+            <w:r>
+              <w:rPr>
+                <w:rFonts w:ascii="黑体" w:eastAsia="黑体" w:hAnsi="黑体" w:hint="eastAsia"/>
+                <w:sz w:val="24"/>
+                <w:szCs w:val="24"/>
+              </w:rPr>
+              <w:t>href</w:t>
+            </w:r>
+            <w:proofErr w:type="spellEnd"/>
+            <w:r>
+              <w:rPr>
+                <w:rFonts w:ascii="黑体" w:eastAsia="黑体" w:hAnsi="黑体" w:hint="eastAsia"/>
+                <w:sz w:val="24"/>
+                <w:szCs w:val="24"/>
+              </w:rPr>
+              <w:t>”: string  登录页面</w:t>
+            </w:r>
+            <w:proofErr w:type="spellStart"/>
+            <w:r>
+              <w:rPr>
+                <w:rFonts w:ascii="黑体" w:eastAsia="黑体" w:hAnsi="黑体" w:hint="eastAsia"/>
+                <w:sz w:val="24"/>
+                <w:szCs w:val="24"/>
+              </w:rPr>
+              <w:t>url</w:t>
+            </w:r>
+            <w:proofErr w:type="spellEnd"/>
+            <w:r>
+              <w:rPr>
+                <w:rFonts w:ascii="黑体" w:eastAsia="黑体" w:hAnsi="黑体" w:hint="eastAsia"/>
+                <w:sz w:val="24"/>
+                <w:szCs w:val="24"/>
+              </w:rPr>
+              <w:t>地址  (回调地址) 具体参见备注</w:t>
+            </w:r>
+          </w:p>
+          <w:p>
+            <w:pPr>
+              <w:rPr>
+                <w:rFonts w:ascii="黑体" w:eastAsia="黑体" w:hAnsi="黑体" w:hint="eastAsia"/>
+                <w:sz w:val="24"/>
+                <w:szCs w:val="24"/>
+              </w:rPr>
+            </w:pPr>
+            <w:r>
+              <w:rPr>
+                <w:rFonts w:ascii="黑体" w:eastAsia="黑体" w:hAnsi="黑体" w:hint="eastAsia"/>
+                <w:sz w:val="24"/>
+                <w:szCs w:val="24"/>
+              </w:rPr>
+              <w:t xml:space="preserve">          （页面通过 </w:t>
+            </w:r>
+            <w:proofErr w:type="spellStart"/>
+            <w:r>
+              <w:rPr>
+                <w:rFonts w:ascii="黑体" w:eastAsia="黑体" w:hAnsi="黑体" w:hint="eastAsia"/>
+                <w:sz w:val="24"/>
+                <w:szCs w:val="24"/>
+              </w:rPr>
+              <w:t>var</w:t>
+            </w:r>
+            <w:proofErr w:type="spellEnd"/>
+            <w:r>
+              <w:rPr>
+                <w:rFonts w:ascii="黑体" w:eastAsia="黑体" w:hAnsi="黑体" w:hint="eastAsia"/>
+                <w:sz w:val="24"/>
+                <w:szCs w:val="24"/>
+              </w:rPr>
+              <w:t xml:space="preserve"> </w:t>
+            </w:r>
+            <w:proofErr w:type="spellStart"/>
+            <w:r>
+              <w:rPr>
+                <w:rFonts w:ascii="黑体" w:eastAsia="黑体" w:hAnsi="黑体" w:hint="eastAsia"/>
+                <w:sz w:val="24"/>
+                <w:szCs w:val="24"/>
+              </w:rPr>
+              <w:t>fromurl</w:t>
+            </w:r>
+            <w:proofErr w:type="spellEnd"/>
+            <w:r>
+              <w:rPr>
+                <w:rFonts w:ascii="黑体" w:eastAsia="黑体" w:hAnsi="黑体" w:hint="eastAsia"/>
+                <w:sz w:val="24"/>
+                <w:szCs w:val="24"/>
+              </w:rPr>
+              <w:t>=</w:t>
+            </w:r>
+            <w:proofErr w:type="spellStart"/>
+            <w:r>
+              <w:rPr>
+                <w:rFonts w:ascii="黑体" w:eastAsia="黑体" w:hAnsi="黑体" w:hint="eastAsia"/>
+                <w:sz w:val="24"/>
+                <w:szCs w:val="24"/>
+              </w:rPr>
+              <w:t>location.href</w:t>
+            </w:r>
+            <w:proofErr w:type="spellEnd"/>
+            <w:r>
+              <w:rPr>
+                <w:rFonts w:ascii="黑体" w:eastAsia="黑体" w:hAnsi="黑体" w:hint="eastAsia"/>
+                <w:sz w:val="24"/>
+                <w:szCs w:val="24"/>
+              </w:rPr>
+              <w:t>;获取）</w:t>
+            </w:r>
+          </w:p>
+          <w:p>
+            <w:pPr>
+              <w:rPr>
+                <w:rFonts w:ascii="黑体" w:eastAsia="黑体" w:hAnsi="黑体" w:cs="宋体"/>
+                <w:sz w:val="24"/>
+                <w:szCs w:val="24"/>
+              </w:rPr>
+            </w:pPr>
+            <w:r>
+              <w:rPr>
+                <w:rFonts w:ascii="黑体" w:eastAsia="黑体" w:hAnsi="黑体"/>
+                <w:sz w:val="24"/>
+                <w:szCs w:val="24"/>
+              </w:rPr>
+              <w:t xml:space="preserve"> }</w:t>
+            </w:r>
+          </w:p>
+        </w:tc>
+      </w:tr>
+      <w:tr>
+        <w:trPr>
+          <w:trHeight w:val="223"/>
+        </w:trPr>
+        <w:tc>
+          <w:tcPr>
+            <w:tcW w:w="1886" w:type="dxa"/>
+            <w:shd w:val="clear" w:color="auto" w:fill="00B050"/>
+          </w:tcPr>
+          <w:p>
+            <w:pPr>
+              <w:jc w:val="right"/>
+              <w:rPr>
+                <w:rFonts w:ascii="黑体" w:eastAsia="黑体" w:hAnsi="黑体" w:cs="宋体"/>
+                <w:b/>
+                <w:sz w:val="24"/>
+                <w:szCs w:val="24"/>
+              </w:rPr>
+            </w:pPr>
+            <w:r>
+              <w:rPr>
+                <w:rFonts w:ascii="黑体" w:eastAsia="黑体" w:hAnsi="黑体" w:cs="宋体"/>
+                <w:b/>
+                <w:sz w:val="24"/>
+                <w:szCs w:val="24"/>
+              </w:rPr>
+              <w:t>Response</w:t>
+            </w:r>
+            <w:r>
+              <w:rPr>
+                <w:rFonts w:ascii="黑体" w:eastAsia="黑体" w:hAnsi="黑体" w:cs="宋体" w:hint="eastAsia"/>
+                <w:b/>
+                <w:sz w:val="24"/>
+                <w:szCs w:val="24"/>
+              </w:rPr>
+              <w:t>类型</w:t>
+            </w:r>
+          </w:p>
+        </w:tc>
+        <w:tc>
+          <w:tcPr>
+            <w:tcW w:w="7896" w:type="dxa"/>
+          </w:tcPr>
+          <w:p>
+            <w:pPr>
+              <w:rPr>
+                <w:rFonts w:ascii="黑体" w:eastAsia="黑体" w:hAnsi="黑体"/>
+                <w:sz w:val="24"/>
+                <w:szCs w:val="24"/>
+              </w:rPr>
+            </w:pPr>
+            <w:r>
+              <w:rPr>
+                <w:rFonts w:ascii="黑体" w:eastAsia="黑体" w:hAnsi="黑体"/>
+                <w:sz w:val="24"/>
+                <w:szCs w:val="24"/>
+              </w:rPr>
+              <w:t>JSON</w:t>
+            </w:r>
+          </w:p>
+        </w:tc>
+      </w:tr>
+      <w:tr>
+        <w:trPr>
+          <w:trHeight w:val="255"/>
+        </w:trPr>
+        <w:tc>
+          <w:tcPr>
+            <w:tcW w:w="1886" w:type="dxa"/>
+            <w:shd w:val="clear" w:color="auto" w:fill="00B050"/>
+          </w:tcPr>
+          <w:p>
+            <w:pPr>
+              <w:jc w:val="right"/>
+              <w:rPr>
+                <w:rFonts w:ascii="黑体" w:eastAsia="黑体" w:hAnsi="黑体" w:cs="宋体"/>
+                <w:b/>
+                <w:sz w:val="24"/>
+                <w:szCs w:val="24"/>
+              </w:rPr>
+            </w:pPr>
+            <w:r>
+              <w:rPr>
+                <w:rFonts w:ascii="黑体" w:eastAsia="黑体" w:hAnsi="黑体" w:cs="宋体"/>
+                <w:b/>
+                <w:sz w:val="24"/>
+                <w:szCs w:val="24"/>
+              </w:rPr>
+              <w:t>Response</w:t>
+            </w:r>
+            <w:r>
+              <w:rPr>
+                <w:rFonts w:ascii="黑体" w:eastAsia="黑体" w:hAnsi="黑体" w:cs="宋体" w:hint="eastAsia"/>
+                <w:b/>
+                <w:sz w:val="24"/>
+                <w:szCs w:val="24"/>
+              </w:rPr>
+              <w:t>数据</w:t>
+            </w:r>
+          </w:p>
+        </w:tc>
+        <w:tc>
+          <w:tcPr>
+            <w:tcW w:w="7896" w:type="dxa"/>
+          </w:tcPr>
+          <w:p>
+            <w:pPr>
+              <w:rPr>
+                <w:rFonts w:ascii="黑体" w:eastAsia="黑体" w:hAnsi="黑体" w:cs="黑体"/>
+                <w:sz w:val="24"/>
+                <w:szCs w:val="24"/>
+              </w:rPr>
+            </w:pPr>
+            <w:r>
+              <w:rPr>
+                <w:rFonts w:ascii="黑体" w:eastAsia="黑体" w:hAnsi="黑体" w:cs="黑体"/>
+                <w:sz w:val="24"/>
+                <w:szCs w:val="24"/>
+              </w:rPr>
+              <w:t xml:space="preserve">{   </w:t>
+            </w:r>
+          </w:p>
+          <w:p>
+            <w:pPr>
+              <w:rPr>
+                <w:rFonts w:ascii="黑体" w:eastAsia="黑体" w:hAnsi="黑体" w:cs="黑体" w:hint="eastAsia"/>
+                <w:sz w:val="24"/>
+                <w:szCs w:val="24"/>
+              </w:rPr>
+            </w:pPr>
+            <w:r>
+              <w:rPr>
+                <w:rFonts w:ascii="黑体" w:eastAsia="黑体" w:hAnsi="黑体" w:cs="黑体" w:hint="eastAsia"/>
+                <w:sz w:val="24"/>
+                <w:szCs w:val="24"/>
+              </w:rPr>
+              <w:t xml:space="preserve">    “</w:t>
+            </w:r>
+            <w:proofErr w:type="spellStart"/>
+            <w:r>
+              <w:rPr>
+                <w:rFonts w:ascii="黑体" w:eastAsia="黑体" w:hAnsi="黑体" w:cs="黑体" w:hint="eastAsia"/>
+                <w:sz w:val="24"/>
+                <w:szCs w:val="24"/>
+              </w:rPr>
+              <w:t>oauthUrl</w:t>
+            </w:r>
+            <w:proofErr w:type="spellEnd"/>
+            <w:r>
+              <w:rPr>
+                <w:rFonts w:ascii="黑体" w:eastAsia="黑体" w:hAnsi="黑体" w:cs="黑体" w:hint="eastAsia"/>
+                <w:sz w:val="24"/>
+                <w:szCs w:val="24"/>
+              </w:rPr>
+              <w:t xml:space="preserve">”: string  </w:t>
+            </w:r>
+            <w:proofErr w:type="gramStart"/>
+            <w:r>
+              <w:rPr>
+                <w:rFonts w:ascii="黑体" w:eastAsia="黑体" w:hAnsi="黑体" w:cs="黑体" w:hint="eastAsia"/>
+                <w:sz w:val="24"/>
+                <w:szCs w:val="24"/>
+              </w:rPr>
+              <w:t>请求微信</w:t>
+            </w:r>
+            <w:proofErr w:type="spellStart"/>
+            <w:proofErr w:type="gramEnd"/>
+            <w:r>
+              <w:rPr>
+                <w:rFonts w:ascii="黑体" w:eastAsia="黑体" w:hAnsi="黑体" w:cs="黑体" w:hint="eastAsia"/>
+                <w:sz w:val="24"/>
+                <w:szCs w:val="24"/>
+              </w:rPr>
+              <w:t>url</w:t>
+            </w:r>
+            <w:proofErr w:type="spellEnd"/>
+            <w:r>
+              <w:rPr>
+                <w:rFonts w:ascii="黑体" w:eastAsia="黑体" w:hAnsi="黑体" w:cs="黑体" w:hint="eastAsia"/>
+                <w:sz w:val="24"/>
+                <w:szCs w:val="24"/>
+              </w:rPr>
+              <w:t>地址</w:t>
+            </w:r>
+          </w:p>
+          <w:p>
+            <w:pPr>
+              <w:rPr>
+                <w:rFonts w:ascii="黑体" w:eastAsia="黑体" w:hAnsi="黑体" w:cs="黑体"/>
+                <w:sz w:val="24"/>
+                <w:szCs w:val="24"/>
+              </w:rPr>
+            </w:pPr>
+            <w:r>
+              <w:rPr>
+                <w:rFonts w:ascii="黑体" w:eastAsia="黑体" w:hAnsi="黑体" w:cs="黑体"/>
+                <w:sz w:val="24"/>
+                <w:szCs w:val="24"/>
+              </w:rPr>
+              <w:t xml:space="preserve"> }</w:t>
+            </w:r>
+          </w:p>
+        </w:tc>
+      </w:tr>
+      <w:tr>
+        <w:trPr>
+          <w:trHeight w:val="223"/>
+        </w:trPr>
+        <w:tc>
+          <w:tcPr>
+            <w:tcW w:w="1886" w:type="dxa"/>
+            <w:shd w:val="clear" w:color="auto" w:fill="00B050"/>
+          </w:tcPr>
+          <w:p>
+            <w:pPr>
+              <w:jc w:val="right"/>
+              <w:rPr>
+                <w:rFonts w:ascii="黑体" w:eastAsia="黑体" w:hAnsi="黑体" w:cs="宋体"/>
+                <w:b/>
+                <w:sz w:val="24"/>
+                <w:szCs w:val="24"/>
+              </w:rPr>
+            </w:pPr>
+            <w:r>
+              <w:rPr>
+                <w:rFonts w:ascii="黑体" w:eastAsia="黑体" w:hAnsi="黑体" w:cs="宋体" w:hint="eastAsia"/>
+                <w:b/>
+                <w:sz w:val="24"/>
+                <w:szCs w:val="24"/>
+              </w:rPr>
+              <w:t>备注</w:t>
+            </w:r>
+          </w:p>
+        </w:tc>
+        <w:tc>
+          <w:tcPr>
+            <w:tcW w:w="7896" w:type="dxa"/>
+          </w:tcPr>
+          <w:p>
+            <w:pPr>
+              <w:rPr>
+                <w:rFonts w:ascii="黑体" w:eastAsia="黑体" w:hAnsi="黑体"/>
+                <w:color w:val="FF0000"/>
+                <w:sz w:val="24"/>
+                <w:szCs w:val="24"/>
+              </w:rPr>
+            </w:pPr>
+            <w:r>
+              <w:rPr>
+                <w:rFonts w:ascii="黑体" w:eastAsia="黑体" w:hAnsi="黑体"/>
+                <w:color w:val="FF0000"/>
+                <w:sz w:val="24"/>
+                <w:szCs w:val="24"/>
+              </w:rPr>
+              <w:t>如果本地缓存中没有</w:t>
+            </w:r>
+            <w:proofErr w:type="spellStart"/>
+            <w:r>
+              <w:rPr>
+                <w:rFonts w:ascii="黑体" w:eastAsia="黑体" w:hAnsi="黑体" w:hint="eastAsia"/>
+                <w:color w:val="FF0000"/>
+                <w:sz w:val="24"/>
+                <w:szCs w:val="24"/>
+              </w:rPr>
+              <w:t>openId</w:t>
+            </w:r>
+            <w:proofErr w:type="spellEnd"/>
+            <w:r>
+              <w:rPr>
+                <w:rFonts w:ascii="黑体" w:eastAsia="黑体" w:hAnsi="黑体" w:hint="eastAsia"/>
+                <w:color w:val="FF0000"/>
+                <w:sz w:val="24"/>
+                <w:szCs w:val="24"/>
+              </w:rPr>
+              <w:t>则需要调用该接口</w:t>
+            </w:r>
+            <w:proofErr w:type="gramStart"/>
+            <w:r>
+              <w:rPr>
+                <w:rFonts w:ascii="黑体" w:eastAsia="黑体" w:hAnsi="黑体" w:hint="eastAsia"/>
+                <w:color w:val="FF0000"/>
+                <w:sz w:val="24"/>
+                <w:szCs w:val="24"/>
+              </w:rPr>
+              <w:t>获取微信授权</w:t>
+            </w:r>
+            <w:proofErr w:type="gramEnd"/>
+            <w:r>
+              <w:rPr>
+                <w:rFonts w:ascii="黑体" w:eastAsia="黑体" w:hAnsi="黑体" w:hint="eastAsia"/>
+                <w:color w:val="FF0000"/>
+                <w:sz w:val="24"/>
+                <w:szCs w:val="24"/>
+              </w:rPr>
+              <w:t>地址具体可参见</w:t>
+            </w:r>
+            <w:hyperlink r:id="rId11" w:history="1">
+              <w:r>
+                <w:rPr>
+                  <w:rStyle w:val="a3"/>
+                  <w:rFonts w:ascii="黑体" w:eastAsia="黑体" w:hAnsi="黑体"/>
+                  <w:sz w:val="24"/>
+                  <w:szCs w:val="24"/>
+                </w:rPr>
+                <w:t>https://blog.csdn.net/baronyang/article/details/44489841</w:t>
+              </w:r>
+            </w:hyperlink>
+          </w:p>
+        </w:tc>
+      </w:tr>
+    </w:tbl>
+    <w:p>
+      <w:pPr>
+        <w:pStyle w:val="3"/>
+        <w:rPr>
+          <w:rFonts w:ascii="黑体" w:eastAsia="黑体" w:hAnsi="黑体"/>
+          <w:sz w:val="24"/>
+          <w:szCs w:val="24"/>
+        </w:rPr>
+      </w:pPr>
+      <w:r>
+        <w:rPr>
+          <w:rFonts w:ascii="黑体" w:eastAsia="黑体" w:hAnsi="黑体" w:hint="eastAsia"/>
+          <w:sz w:val="24"/>
+          <w:szCs w:val="24"/>
+        </w:rPr>
+        <w:t>2</w:t>
+      </w:r>
+      <w:r>
+        <w:rPr>
+          <w:rFonts w:ascii="黑体" w:eastAsia="黑体" w:hAnsi="黑体"/>
+          <w:sz w:val="24"/>
+          <w:szCs w:val="24"/>
+        </w:rPr>
+        <w:t>.</w:t>
+      </w:r>
+      <w:r>
+        <w:rPr>
+          <w:rFonts w:ascii="黑体" w:eastAsia="黑体" w:hAnsi="黑体" w:hint="eastAsia"/>
+          <w:sz w:val="24"/>
+          <w:szCs w:val="24"/>
+        </w:rPr>
+        <w:t>0.31</w:t>
+      </w:r>
+      <w:r>
+        <w:rPr>
+          <w:rFonts w:ascii="黑体" w:eastAsia="黑体" w:hAnsi="黑体" w:hint="eastAsia"/>
+          <w:sz w:val="24"/>
+          <w:szCs w:val="24"/>
+        </w:rPr>
+        <w:t>公众</w:t>
+      </w:r>
+      <w:proofErr w:type="gramStart"/>
+      <w:r>
+        <w:rPr>
+          <w:rFonts w:ascii="黑体" w:eastAsia="黑体" w:hAnsi="黑体" w:hint="eastAsia"/>
+          <w:sz w:val="24"/>
+          <w:szCs w:val="24"/>
+        </w:rPr>
+        <w:t>号</w:t>
+      </w:r>
+      <w:r>
+        <w:rPr>
+          <w:rFonts w:ascii="黑体" w:eastAsia="黑体" w:hAnsi="黑体" w:hint="eastAsia"/>
+          <w:sz w:val="24"/>
+          <w:szCs w:val="24"/>
+        </w:rPr>
+        <w:t>用户</w:t>
+      </w:r>
+      <w:proofErr w:type="gramEnd"/>
+      <w:r>
+        <w:rPr>
+          <w:rFonts w:ascii="黑体" w:eastAsia="黑体" w:hAnsi="黑体" w:hint="eastAsia"/>
+          <w:sz w:val="24"/>
+          <w:szCs w:val="24"/>
+        </w:rPr>
+        <w:t>注册或登录</w:t>
+      </w:r>
+    </w:p>
+    <w:tbl>
+      <w:tblPr>
+        <w:tblW w:w="9782" w:type="dxa"/>
+        <w:tblInd w:w="-318" w:type="dxa"/>
+        <w:tblBorders>
+          <w:top w:val="single" w:sz="4" w:space="0" w:color="auto"/>
+          <w:left w:val="single" w:sz="4" w:space="0" w:color="auto"/>
+          <w:bottom w:val="single" w:sz="4" w:space="0" w:color="auto"/>
+          <w:right w:val="single" w:sz="4" w:space="0" w:color="auto"/>
+          <w:insideH w:val="single" w:sz="4" w:space="0" w:color="auto"/>
+          <w:insideV w:val="single" w:sz="4" w:space="0" w:color="auto"/>
+        </w:tblBorders>
+        <w:tblLook w:val="00A0" w:firstRow="1" w:lastRow="0" w:firstColumn="1" w:lastColumn="0" w:noHBand="0" w:noVBand="0"/>
+      </w:tblPr>
+      <w:tblGrid>
+        <w:gridCol w:w="1886"/>
+        <w:gridCol w:w="7896"/>
+      </w:tblGrid>
+      <w:tr>
+        <w:trPr>
+          <w:trHeight w:val="214"/>
+        </w:trPr>
+        <w:tc>
+          <w:tcPr>
+            <w:tcW w:w="1886" w:type="dxa"/>
+            <w:shd w:val="clear" w:color="auto" w:fill="00B050"/>
+          </w:tcPr>
+          <w:p>
+            <w:pPr>
+              <w:jc w:val="right"/>
+              <w:rPr>
+                <w:rFonts w:ascii="黑体" w:eastAsia="黑体" w:hAnsi="黑体" w:cs="宋体"/>
+                <w:b/>
+                <w:sz w:val="24"/>
+                <w:szCs w:val="24"/>
+              </w:rPr>
+            </w:pPr>
+            <w:r>
+              <w:rPr>
+                <w:rFonts w:ascii="黑体" w:eastAsia="黑体" w:hAnsi="黑体" w:cs="宋体" w:hint="eastAsia"/>
+                <w:b/>
+                <w:sz w:val="24"/>
+                <w:szCs w:val="24"/>
+              </w:rPr>
+              <w:t>访问地址</w:t>
+            </w:r>
+          </w:p>
+        </w:tc>
+        <w:tc>
+          <w:tcPr>
+            <w:tcW w:w="7896" w:type="dxa"/>
+          </w:tcPr>
+          <w:p>
+            <w:pPr>
+              <w:rPr>
+                <w:rFonts w:ascii="黑体" w:eastAsia="黑体" w:hAnsi="黑体"/>
+                <w:sz w:val="24"/>
+                <w:szCs w:val="24"/>
+              </w:rPr>
+            </w:pPr>
+            <w:r>
+              <w:rPr>
+                <w:rFonts w:ascii="黑体" w:eastAsia="黑体" w:hAnsi="黑体"/>
+                <w:sz w:val="24"/>
+                <w:szCs w:val="24"/>
+              </w:rPr>
+              <w:t>https://servi</w:t>
+            </w:r>
+            <w:r>
+              <w:rPr>
+                <w:rFonts w:ascii="黑体" w:eastAsia="黑体" w:hAnsi="黑体"/>
+                <w:sz w:val="24"/>
+                <w:szCs w:val="24"/>
+              </w:rPr>
+              <w:t>ce.koudaibook.com</w:t>
+            </w:r>
+            <w:r>
+              <w:rPr>
+                <w:rFonts w:ascii="黑体" w:eastAsia="黑体" w:hAnsi="黑体" w:hint="eastAsia"/>
+                <w:sz w:val="24"/>
+                <w:szCs w:val="24"/>
+              </w:rPr>
+              <w:t>/meeting</w:t>
+            </w:r>
+            <w:r>
+              <w:rPr>
+                <w:rFonts w:ascii="黑体" w:eastAsia="黑体" w:hAnsi="黑体"/>
+                <w:sz w:val="24"/>
+                <w:szCs w:val="24"/>
+              </w:rPr>
+              <w:t>-server</w:t>
+            </w:r>
+            <w:r>
+              <w:rPr>
+                <w:rFonts w:ascii="黑体" w:eastAsia="黑体" w:hAnsi="黑体" w:hint="eastAsia"/>
+                <w:sz w:val="24"/>
+                <w:szCs w:val="24"/>
+              </w:rPr>
+              <w:t>/api/</w:t>
+            </w:r>
+            <w:r>
+              <w:rPr>
+                <w:rFonts w:ascii="黑体" w:eastAsia="黑体" w:hAnsi="黑体" w:hint="eastAsia"/>
+                <w:sz w:val="24"/>
+                <w:szCs w:val="24"/>
+              </w:rPr>
+              <w:t>wechatS</w:t>
+            </w:r>
+            <w:r>
+              <w:rPr>
+                <w:rFonts w:ascii="黑体" w:eastAsia="黑体" w:hAnsi="黑体"/>
+                <w:sz w:val="24"/>
+                <w:szCs w:val="24"/>
+              </w:rPr>
+              <w:t>ervice</w:t>
+            </w:r>
+            <w:r>
+              <w:rPr>
+                <w:rFonts w:ascii="黑体" w:eastAsia="黑体" w:hAnsi="黑体" w:hint="eastAsia"/>
+                <w:sz w:val="24"/>
+                <w:szCs w:val="24"/>
+              </w:rPr>
+              <w:t>/</w:t>
+            </w:r>
+            <w:r>
+              <w:t xml:space="preserve"> </w:t>
+            </w:r>
+            <w:proofErr w:type="spellStart"/>
+            <w:r>
+              <w:rPr>
+                <w:rFonts w:ascii="黑体" w:eastAsia="黑体" w:hAnsi="黑体"/>
+                <w:sz w:val="24"/>
+                <w:szCs w:val="24"/>
+              </w:rPr>
+              <w:lastRenderedPageBreak/>
+              <w:t>register</w:t>
+            </w:r>
+            <w:r>
+              <w:rPr>
+                <w:rFonts w:ascii="黑体" w:eastAsia="黑体" w:hAnsi="黑体" w:hint="eastAsia"/>
+                <w:sz w:val="24"/>
+                <w:szCs w:val="24"/>
+              </w:rPr>
+              <w:t>WechatPublic</w:t>
+            </w:r>
+            <w:r>
+              <w:rPr>
+                <w:rFonts w:ascii="黑体" w:eastAsia="黑体" w:hAnsi="黑体"/>
+                <w:sz w:val="24"/>
+                <w:szCs w:val="24"/>
+              </w:rPr>
+              <w:t>User</w:t>
+            </w:r>
+            <w:proofErr w:type="spellEnd"/>
+          </w:p>
+        </w:tc>
+      </w:tr>
+      <w:tr>
+        <w:trPr>
+          <w:trHeight w:val="214"/>
+        </w:trPr>
+        <w:tc>
+          <w:tcPr>
+            <w:tcW w:w="1886" w:type="dxa"/>
+            <w:shd w:val="clear" w:color="auto" w:fill="00B050"/>
+          </w:tcPr>
+          <w:p>
+            <w:pPr>
+              <w:jc w:val="right"/>
+              <w:rPr>
+                <w:rFonts w:ascii="黑体" w:eastAsia="黑体" w:hAnsi="黑体" w:cs="宋体"/>
+                <w:b/>
+                <w:sz w:val="24"/>
+                <w:szCs w:val="24"/>
+              </w:rPr>
+            </w:pPr>
+            <w:r>
+              <w:rPr>
+                <w:rFonts w:ascii="黑体" w:eastAsia="黑体" w:hAnsi="黑体" w:cs="宋体" w:hint="eastAsia"/>
+                <w:b/>
+                <w:sz w:val="24"/>
+                <w:szCs w:val="24"/>
+              </w:rPr>
+              <w:lastRenderedPageBreak/>
+              <w:t>访问协议</w:t>
+            </w:r>
+          </w:p>
+        </w:tc>
+        <w:tc>
+          <w:tcPr>
+            <w:tcW w:w="7896" w:type="dxa"/>
+          </w:tcPr>
+          <w:p>
+            <w:pPr>
+              <w:rPr>
+                <w:rFonts w:ascii="黑体" w:eastAsia="黑体" w:hAnsi="黑体"/>
+                <w:sz w:val="24"/>
+                <w:szCs w:val="24"/>
+              </w:rPr>
+            </w:pPr>
+            <w:r>
+              <w:rPr>
+                <w:rFonts w:ascii="黑体" w:eastAsia="黑体" w:hAnsi="黑体"/>
+                <w:sz w:val="24"/>
+                <w:szCs w:val="24"/>
+              </w:rPr>
+              <w:t>HTTP</w:t>
+            </w:r>
+          </w:p>
+        </w:tc>
+      </w:tr>
+      <w:tr>
+        <w:trPr>
+          <w:trHeight w:val="214"/>
+        </w:trPr>
+        <w:tc>
+          <w:tcPr>
+            <w:tcW w:w="1886" w:type="dxa"/>
+            <w:shd w:val="clear" w:color="auto" w:fill="00B050"/>
+          </w:tcPr>
+          <w:p>
+            <w:pPr>
+              <w:jc w:val="right"/>
+              <w:rPr>
+                <w:rFonts w:ascii="黑体" w:eastAsia="黑体" w:hAnsi="黑体" w:cs="宋体"/>
+                <w:b/>
+                <w:sz w:val="24"/>
+                <w:szCs w:val="24"/>
+              </w:rPr>
+            </w:pPr>
+            <w:r>
+              <w:rPr>
+                <w:rFonts w:ascii="黑体" w:eastAsia="黑体" w:hAnsi="黑体" w:cs="宋体" w:hint="eastAsia"/>
+                <w:b/>
+                <w:sz w:val="24"/>
+                <w:szCs w:val="24"/>
+              </w:rPr>
+              <w:t>服务名称</w:t>
+            </w:r>
+          </w:p>
+        </w:tc>
+        <w:tc>
+          <w:tcPr>
+            <w:tcW w:w="7896" w:type="dxa"/>
+          </w:tcPr>
+          <w:p>
+            <w:pPr>
+              <w:tabs>
+                <w:tab w:val="left" w:pos="2016"/>
+              </w:tabs>
+              <w:rPr>
+                <w:rFonts w:ascii="黑体" w:eastAsia="黑体" w:hAnsi="黑体"/>
+                <w:sz w:val="24"/>
+                <w:szCs w:val="24"/>
+              </w:rPr>
+            </w:pPr>
+            <w:r>
+              <w:rPr>
+                <w:rFonts w:ascii="黑体" w:eastAsia="黑体" w:hAnsi="黑体"/>
+                <w:sz w:val="24"/>
+                <w:szCs w:val="24"/>
+              </w:rPr>
+              <w:t>N/A</w:t>
+            </w:r>
+            <w:r>
+              <w:rPr>
+                <w:rFonts w:ascii="黑体" w:eastAsia="黑体" w:hAnsi="黑体"/>
+                <w:sz w:val="24"/>
+                <w:szCs w:val="24"/>
+              </w:rPr>
+              <w:tab/>
+            </w:r>
+          </w:p>
+        </w:tc>
+      </w:tr>
+      <w:tr>
+        <w:trPr>
+          <w:trHeight w:val="214"/>
+        </w:trPr>
+        <w:tc>
+          <w:tcPr>
+            <w:tcW w:w="1886" w:type="dxa"/>
+            <w:shd w:val="clear" w:color="auto" w:fill="00B050"/>
+          </w:tcPr>
+          <w:p>
+            <w:pPr>
+              <w:jc w:val="right"/>
+              <w:rPr>
+                <w:rFonts w:ascii="黑体" w:eastAsia="黑体" w:hAnsi="黑体" w:cs="宋体"/>
+                <w:b/>
+                <w:sz w:val="24"/>
+                <w:szCs w:val="24"/>
+              </w:rPr>
+            </w:pPr>
+            <w:r>
+              <w:rPr>
+                <w:rFonts w:ascii="黑体" w:eastAsia="黑体" w:hAnsi="黑体" w:cs="宋体" w:hint="eastAsia"/>
+                <w:b/>
+                <w:sz w:val="24"/>
+                <w:szCs w:val="24"/>
+              </w:rPr>
+              <w:t>接口名称</w:t>
+            </w:r>
+          </w:p>
+        </w:tc>
+        <w:tc>
+          <w:tcPr>
+            <w:tcW w:w="7896" w:type="dxa"/>
+          </w:tcPr>
+          <w:p>
+            <w:pPr>
+              <w:rPr>
+                <w:rFonts w:ascii="黑体" w:eastAsia="黑体" w:hAnsi="黑体"/>
+                <w:sz w:val="24"/>
+                <w:szCs w:val="24"/>
+              </w:rPr>
+            </w:pPr>
+            <w:r>
+              <w:rPr>
+                <w:rFonts w:ascii="黑体" w:eastAsia="黑体" w:hAnsi="黑体"/>
+                <w:sz w:val="24"/>
+                <w:szCs w:val="24"/>
+              </w:rPr>
+              <w:t>N/A</w:t>
+            </w:r>
+          </w:p>
+        </w:tc>
+      </w:tr>
+      <w:tr>
+        <w:trPr>
+          <w:trHeight w:val="223"/>
+        </w:trPr>
+        <w:tc>
+          <w:tcPr>
+            <w:tcW w:w="1886" w:type="dxa"/>
+            <w:shd w:val="clear" w:color="auto" w:fill="00B050"/>
+          </w:tcPr>
+          <w:p>
+            <w:pPr>
+              <w:jc w:val="right"/>
+              <w:rPr>
+                <w:rFonts w:ascii="黑体" w:eastAsia="黑体" w:hAnsi="黑体" w:cs="宋体"/>
+                <w:b/>
+                <w:sz w:val="24"/>
+                <w:szCs w:val="24"/>
+              </w:rPr>
+            </w:pPr>
+            <w:r>
+              <w:rPr>
+                <w:rFonts w:ascii="黑体" w:eastAsia="黑体" w:hAnsi="黑体" w:cs="宋体"/>
+                <w:b/>
+                <w:sz w:val="24"/>
+                <w:szCs w:val="24"/>
+              </w:rPr>
+              <w:t>Request</w:t>
+            </w:r>
+            <w:r>
+              <w:rPr>
+                <w:rFonts w:ascii="黑体" w:eastAsia="黑体" w:hAnsi="黑体" w:cs="宋体" w:hint="eastAsia"/>
+                <w:b/>
+                <w:sz w:val="24"/>
+                <w:szCs w:val="24"/>
+              </w:rPr>
+              <w:t>方式</w:t>
+            </w:r>
+          </w:p>
+        </w:tc>
+        <w:tc>
+          <w:tcPr>
+            <w:tcW w:w="7896" w:type="dxa"/>
+          </w:tcPr>
+          <w:p>
+            <w:pPr>
+              <w:rPr>
+                <w:rFonts w:ascii="黑体" w:eastAsia="黑体" w:hAnsi="黑体" w:cs="宋体"/>
+                <w:sz w:val="24"/>
+                <w:szCs w:val="24"/>
+              </w:rPr>
+            </w:pPr>
+            <w:r>
+              <w:rPr>
+                <w:rFonts w:ascii="黑体" w:eastAsia="黑体" w:hAnsi="黑体" w:cs="宋体"/>
+                <w:sz w:val="24"/>
+                <w:szCs w:val="24"/>
+              </w:rPr>
+              <w:t>POST</w:t>
+            </w:r>
+          </w:p>
+        </w:tc>
+      </w:tr>
+      <w:tr>
+        <w:trPr>
+          <w:trHeight w:val="223"/>
+        </w:trPr>
+        <w:tc>
+          <w:tcPr>
+            <w:tcW w:w="1886" w:type="dxa"/>
+            <w:shd w:val="clear" w:color="auto" w:fill="00B050"/>
+          </w:tcPr>
+          <w:p>
+            <w:pPr>
+              <w:jc w:val="right"/>
+              <w:rPr>
+                <w:rFonts w:ascii="黑体" w:eastAsia="黑体" w:hAnsi="黑体" w:cs="宋体"/>
+                <w:b/>
+                <w:sz w:val="24"/>
+                <w:szCs w:val="24"/>
+              </w:rPr>
+            </w:pPr>
+            <w:r>
+              <w:rPr>
+                <w:rFonts w:ascii="黑体" w:eastAsia="黑体" w:hAnsi="黑体" w:cs="宋体"/>
+                <w:b/>
+                <w:sz w:val="24"/>
+                <w:szCs w:val="24"/>
+              </w:rPr>
+              <w:t>Request</w:t>
+            </w:r>
+            <w:r>
+              <w:rPr>
+                <w:rFonts w:ascii="黑体" w:eastAsia="黑体" w:hAnsi="黑体" w:cs="宋体" w:hint="eastAsia"/>
+                <w:b/>
+                <w:sz w:val="24"/>
+                <w:szCs w:val="24"/>
+              </w:rPr>
+              <w:t>类型</w:t>
+            </w:r>
+          </w:p>
+        </w:tc>
+        <w:tc>
+          <w:tcPr>
+            <w:tcW w:w="7896" w:type="dxa"/>
+          </w:tcPr>
+          <w:p>
+            <w:pPr>
+              <w:rPr>
+                <w:rFonts w:ascii="黑体" w:eastAsia="黑体" w:hAnsi="黑体"/>
+                <w:sz w:val="24"/>
+                <w:szCs w:val="24"/>
+              </w:rPr>
+            </w:pPr>
+            <w:r>
+              <w:rPr>
+                <w:rFonts w:ascii="黑体" w:eastAsia="黑体" w:hAnsi="黑体"/>
+                <w:sz w:val="24"/>
+                <w:szCs w:val="24"/>
+              </w:rPr>
+              <w:t>JSON</w:t>
+            </w:r>
+          </w:p>
+        </w:tc>
+      </w:tr>
+      <w:tr>
+        <w:trPr>
+          <w:trHeight w:val="223"/>
+        </w:trPr>
+        <w:tc>
+          <w:tcPr>
+            <w:tcW w:w="1886" w:type="dxa"/>
+            <w:shd w:val="clear" w:color="auto" w:fill="00B050"/>
+          </w:tcPr>
+          <w:p>
+            <w:pPr>
+              <w:jc w:val="right"/>
+              <w:rPr>
+                <w:rFonts w:ascii="黑体" w:eastAsia="黑体" w:hAnsi="黑体" w:cs="宋体"/>
+                <w:b/>
+                <w:sz w:val="24"/>
+                <w:szCs w:val="24"/>
+              </w:rPr>
+            </w:pPr>
+            <w:r>
+              <w:rPr>
+                <w:rFonts w:ascii="黑体" w:eastAsia="黑体" w:hAnsi="黑体" w:cs="宋体"/>
+                <w:b/>
+                <w:sz w:val="24"/>
+                <w:szCs w:val="24"/>
+              </w:rPr>
+              <w:t>Request</w:t>
+            </w:r>
+            <w:r>
+              <w:rPr>
+                <w:rFonts w:ascii="黑体" w:eastAsia="黑体" w:hAnsi="黑体" w:cs="宋体" w:hint="eastAsia"/>
+                <w:b/>
+                <w:sz w:val="24"/>
+                <w:szCs w:val="24"/>
+              </w:rPr>
+              <w:t>数据</w:t>
+            </w:r>
+          </w:p>
+        </w:tc>
+        <w:tc>
+          <w:tcPr>
+            <w:tcW w:w="7896" w:type="dxa"/>
+          </w:tcPr>
+          <w:p>
+            <w:pPr>
+              <w:rPr>
+                <w:rFonts w:ascii="黑体" w:eastAsia="黑体" w:hAnsi="黑体"/>
+                <w:sz w:val="24"/>
+                <w:szCs w:val="24"/>
+              </w:rPr>
+            </w:pPr>
+            <w:r>
+              <w:rPr>
+                <w:rFonts w:ascii="黑体" w:eastAsia="黑体" w:hAnsi="黑体"/>
+                <w:sz w:val="24"/>
+                <w:szCs w:val="24"/>
+              </w:rPr>
+              <w:t xml:space="preserve">{   </w:t>
+            </w:r>
+          </w:p>
+          <w:p>
+            <w:pPr>
+              <w:ind w:left="600" w:hangingChars="250" w:hanging="600"/>
+              <w:rPr>
+                <w:rFonts w:ascii="黑体" w:eastAsia="黑体" w:hAnsi="黑体" w:hint="eastAsia"/>
+                <w:color w:val="FF0000"/>
+                <w:sz w:val="24"/>
+                <w:szCs w:val="24"/>
+              </w:rPr>
+            </w:pPr>
+            <w:r>
+              <w:rPr>
+                <w:rFonts w:ascii="黑体" w:eastAsia="黑体" w:hAnsi="黑体" w:hint="eastAsia"/>
+                <w:sz w:val="24"/>
+                <w:szCs w:val="24"/>
+              </w:rPr>
+              <w:t xml:space="preserve">     "code"：string  </w:t>
+            </w:r>
+            <w:proofErr w:type="gramStart"/>
+            <w:r>
+              <w:rPr>
+                <w:rFonts w:ascii="黑体" w:eastAsia="黑体" w:hAnsi="黑体" w:hint="eastAsia"/>
+                <w:sz w:val="24"/>
+                <w:szCs w:val="24"/>
+              </w:rPr>
+              <w:t>微信用户</w:t>
+            </w:r>
+            <w:proofErr w:type="gramEnd"/>
+            <w:r>
+              <w:rPr>
+                <w:rFonts w:ascii="黑体" w:eastAsia="黑体" w:hAnsi="黑体" w:hint="eastAsia"/>
+                <w:sz w:val="24"/>
+                <w:szCs w:val="24"/>
+              </w:rPr>
+              <w:t>code</w:t>
+            </w:r>
+            <w:r>
+              <w:rPr>
+                <w:rFonts w:ascii="黑体" w:eastAsia="黑体" w:hAnsi="黑体" w:hint="eastAsia"/>
+                <w:color w:val="FF0000"/>
+                <w:sz w:val="24"/>
+                <w:szCs w:val="24"/>
+              </w:rPr>
+              <w:t>（</w:t>
+            </w:r>
+            <w:r>
+              <w:rPr>
+                <w:rFonts w:ascii="黑体" w:eastAsia="黑体" w:hAnsi="黑体" w:hint="eastAsia"/>
+                <w:color w:val="FF0000"/>
+                <w:sz w:val="24"/>
+                <w:szCs w:val="24"/>
+              </w:rPr>
+              <w:t>如果本地缓存</w:t>
+            </w:r>
+            <w:proofErr w:type="spellStart"/>
+            <w:r>
+              <w:rPr>
+                <w:rFonts w:ascii="黑体" w:eastAsia="黑体" w:hAnsi="黑体" w:hint="eastAsia"/>
+                <w:color w:val="FF0000"/>
+                <w:sz w:val="24"/>
+                <w:szCs w:val="24"/>
+              </w:rPr>
+              <w:t>opend</w:t>
+            </w:r>
+            <w:proofErr w:type="spellEnd"/>
+            <w:r>
+              <w:rPr>
+                <w:rFonts w:ascii="黑体" w:eastAsia="黑体" w:hAnsi="黑体" w:hint="eastAsia"/>
+                <w:color w:val="FF0000"/>
+                <w:sz w:val="24"/>
+                <w:szCs w:val="24"/>
+              </w:rPr>
+              <w:t>和token都为空则需要调用2.0.30先获取code后再调用该接口并传入code</w:t>
+            </w:r>
+            <w:r>
+              <w:rPr>
+                <w:rFonts w:ascii="黑体" w:eastAsia="黑体" w:hAnsi="黑体" w:hint="eastAsia"/>
+                <w:color w:val="FF0000"/>
+                <w:sz w:val="24"/>
+                <w:szCs w:val="24"/>
+              </w:rPr>
+              <w:t>参</w:t>
+            </w:r>
+            <w:r>
+              <w:rPr>
+                <w:rFonts w:ascii="黑体" w:eastAsia="黑体" w:hAnsi="黑体" w:hint="eastAsia"/>
+                <w:color w:val="FF0000"/>
+                <w:sz w:val="24"/>
+                <w:szCs w:val="24"/>
+              </w:rPr>
+              <w:t>）</w:t>
+            </w:r>
+            <w:r>
+              <w:rPr>
+                <w:rFonts w:ascii="黑体" w:eastAsia="黑体" w:hAnsi="黑体" w:hint="eastAsia"/>
+                <w:sz w:val="24"/>
+                <w:szCs w:val="24"/>
+              </w:rPr>
+              <w:t xml:space="preserve">    </w:t>
+            </w:r>
+            <w:r>
+              <w:rPr>
+                <w:rFonts w:ascii="黑体" w:eastAsia="黑体" w:hAnsi="黑体" w:hint="eastAsia"/>
+                <w:sz w:val="24"/>
+                <w:szCs w:val="24"/>
+              </w:rPr>
+              <w:t xml:space="preserve">                                        </w:t>
+            </w:r>
+            <w:r>
+              <w:rPr>
+                <w:rFonts w:ascii="黑体" w:eastAsia="黑体" w:hAnsi="黑体" w:hint="eastAsia"/>
+                <w:sz w:val="24"/>
+                <w:szCs w:val="24"/>
+              </w:rPr>
+              <w:t xml:space="preserve"> "</w:t>
+            </w:r>
+            <w:proofErr w:type="spellStart"/>
+            <w:r>
+              <w:rPr>
+                <w:rFonts w:ascii="黑体" w:eastAsia="黑体" w:hAnsi="黑体" w:hint="eastAsia"/>
+                <w:sz w:val="24"/>
+                <w:szCs w:val="24"/>
+              </w:rPr>
+              <w:t>openId</w:t>
+            </w:r>
+            <w:proofErr w:type="spellEnd"/>
+            <w:r>
+              <w:rPr>
+                <w:rFonts w:ascii="黑体" w:eastAsia="黑体" w:hAnsi="黑体" w:hint="eastAsia"/>
+                <w:sz w:val="24"/>
+                <w:szCs w:val="24"/>
+              </w:rPr>
+              <w:t xml:space="preserve">":string  </w:t>
+            </w:r>
+            <w:proofErr w:type="gramStart"/>
+            <w:r>
+              <w:rPr>
+                <w:rFonts w:ascii="黑体" w:eastAsia="黑体" w:hAnsi="黑体" w:hint="eastAsia"/>
+                <w:sz w:val="24"/>
+                <w:szCs w:val="24"/>
+              </w:rPr>
+              <w:t>微信</w:t>
+            </w:r>
+            <w:proofErr w:type="spellStart"/>
+            <w:proofErr w:type="gramEnd"/>
+            <w:r>
+              <w:rPr>
+                <w:rFonts w:ascii="黑体" w:eastAsia="黑体" w:hAnsi="黑体" w:hint="eastAsia"/>
+                <w:sz w:val="24"/>
+                <w:szCs w:val="24"/>
+              </w:rPr>
+              <w:t>openId</w:t>
+            </w:r>
+            <w:proofErr w:type="spellEnd"/>
+            <w:r>
+              <w:rPr>
+                <w:rFonts w:ascii="黑体" w:eastAsia="黑体" w:hAnsi="黑体" w:hint="eastAsia"/>
+                <w:sz w:val="24"/>
+                <w:szCs w:val="24"/>
+              </w:rPr>
+              <w:t xml:space="preserve"> </w:t>
+            </w:r>
+            <w:r>
+              <w:rPr>
+                <w:rFonts w:ascii="黑体" w:eastAsia="黑体" w:hAnsi="黑体" w:hint="eastAsia"/>
+                <w:color w:val="FF0000"/>
+                <w:sz w:val="24"/>
+                <w:szCs w:val="24"/>
+              </w:rPr>
+              <w:t>（code和</w:t>
+            </w:r>
+            <w:proofErr w:type="spellStart"/>
+            <w:r>
+              <w:rPr>
+                <w:rFonts w:ascii="黑体" w:eastAsia="黑体" w:hAnsi="黑体" w:hint="eastAsia"/>
+                <w:color w:val="FF0000"/>
+                <w:sz w:val="24"/>
+                <w:szCs w:val="24"/>
+              </w:rPr>
+              <w:t>openId</w:t>
+            </w:r>
+            <w:proofErr w:type="spellEnd"/>
+            <w:r>
+              <w:rPr>
+                <w:rFonts w:ascii="黑体" w:eastAsia="黑体" w:hAnsi="黑体" w:hint="eastAsia"/>
+                <w:color w:val="FF0000"/>
+                <w:sz w:val="24"/>
+                <w:szCs w:val="24"/>
+              </w:rPr>
+              <w:t>二选</w:t>
+            </w:r>
+            <w:proofErr w:type="gramStart"/>
+            <w:r>
+              <w:rPr>
+                <w:rFonts w:ascii="黑体" w:eastAsia="黑体" w:hAnsi="黑体" w:hint="eastAsia"/>
+                <w:color w:val="FF0000"/>
+                <w:sz w:val="24"/>
+                <w:szCs w:val="24"/>
+              </w:rPr>
+              <w:t>一</w:t>
+            </w:r>
+            <w:proofErr w:type="gramEnd"/>
+            <w:r>
+              <w:rPr>
+                <w:rFonts w:ascii="黑体" w:eastAsia="黑体" w:hAnsi="黑体" w:hint="eastAsia"/>
+                <w:color w:val="FF0000"/>
+                <w:sz w:val="24"/>
+                <w:szCs w:val="24"/>
+              </w:rPr>
+              <w:t>必填，如果本地缓存中</w:t>
+            </w:r>
+            <w:proofErr w:type="spellStart"/>
+            <w:r>
+              <w:rPr>
+                <w:rFonts w:ascii="黑体" w:eastAsia="黑体" w:hAnsi="黑体" w:hint="eastAsia"/>
+                <w:color w:val="FF0000"/>
+                <w:sz w:val="24"/>
+                <w:szCs w:val="24"/>
+              </w:rPr>
+              <w:t>openId</w:t>
+            </w:r>
+            <w:proofErr w:type="spellEnd"/>
+            <w:r>
+              <w:rPr>
+                <w:rFonts w:ascii="黑体" w:eastAsia="黑体" w:hAnsi="黑体" w:hint="eastAsia"/>
+                <w:color w:val="FF0000"/>
+                <w:sz w:val="24"/>
+                <w:szCs w:val="24"/>
+              </w:rPr>
+              <w:t>存在，token为空，则在绑定用户时不需要再调用2.0.0接口，直接传</w:t>
+            </w:r>
+            <w:proofErr w:type="spellStart"/>
+            <w:r>
+              <w:rPr>
+                <w:rFonts w:ascii="黑体" w:eastAsia="黑体" w:hAnsi="黑体" w:hint="eastAsia"/>
+                <w:color w:val="FF0000"/>
+                <w:sz w:val="24"/>
+                <w:szCs w:val="24"/>
+              </w:rPr>
+              <w:t>openId</w:t>
+            </w:r>
+            <w:proofErr w:type="spellEnd"/>
+            <w:r>
+              <w:rPr>
+                <w:rFonts w:ascii="黑体" w:eastAsia="黑体" w:hAnsi="黑体" w:hint="eastAsia"/>
+                <w:color w:val="FF0000"/>
+                <w:sz w:val="24"/>
+                <w:szCs w:val="24"/>
+              </w:rPr>
+              <w:t>即可）</w:t>
+            </w:r>
+          </w:p>
+          <w:p>
+            <w:pPr>
+              <w:rPr>
+                <w:rFonts w:ascii="黑体" w:eastAsia="黑体" w:hAnsi="黑体" w:cs="宋体"/>
+                <w:sz w:val="24"/>
+                <w:szCs w:val="24"/>
+              </w:rPr>
+            </w:pPr>
+            <w:r>
+              <w:rPr>
+                <w:rFonts w:ascii="黑体" w:eastAsia="黑体" w:hAnsi="黑体"/>
+                <w:sz w:val="24"/>
+                <w:szCs w:val="24"/>
+              </w:rPr>
+              <w:t>}</w:t>
+            </w:r>
+          </w:p>
+        </w:tc>
+      </w:tr>
+      <w:tr>
+        <w:trPr>
+          <w:trHeight w:val="223"/>
+        </w:trPr>
+        <w:tc>
+          <w:tcPr>
+            <w:tcW w:w="1886" w:type="dxa"/>
+            <w:shd w:val="clear" w:color="auto" w:fill="00B050"/>
+          </w:tcPr>
+          <w:p>
+            <w:pPr>
+              <w:jc w:val="right"/>
+              <w:rPr>
+                <w:rFonts w:ascii="黑体" w:eastAsia="黑体" w:hAnsi="黑体" w:cs="宋体"/>
+                <w:b/>
+                <w:sz w:val="24"/>
+                <w:szCs w:val="24"/>
+              </w:rPr>
+            </w:pPr>
+            <w:r>
+              <w:rPr>
+                <w:rFonts w:ascii="黑体" w:eastAsia="黑体" w:hAnsi="黑体" w:cs="宋体"/>
+                <w:b/>
+                <w:sz w:val="24"/>
+                <w:szCs w:val="24"/>
+              </w:rPr>
+              <w:t>Response</w:t>
+            </w:r>
+            <w:r>
+              <w:rPr>
+                <w:rFonts w:ascii="黑体" w:eastAsia="黑体" w:hAnsi="黑体" w:cs="宋体" w:hint="eastAsia"/>
+                <w:b/>
+                <w:sz w:val="24"/>
+                <w:szCs w:val="24"/>
+              </w:rPr>
+              <w:t>类型</w:t>
+            </w:r>
+          </w:p>
+        </w:tc>
+        <w:tc>
+          <w:tcPr>
+            <w:tcW w:w="7896" w:type="dxa"/>
+          </w:tcPr>
+          <w:p>
+            <w:pPr>
+              <w:rPr>
+                <w:rFonts w:ascii="黑体" w:eastAsia="黑体" w:hAnsi="黑体"/>
+                <w:sz w:val="24"/>
+                <w:szCs w:val="24"/>
+              </w:rPr>
+            </w:pPr>
+            <w:r>
+              <w:rPr>
+                <w:rFonts w:ascii="黑体" w:eastAsia="黑体" w:hAnsi="黑体"/>
+                <w:sz w:val="24"/>
+                <w:szCs w:val="24"/>
+              </w:rPr>
+              <w:t>JSON</w:t>
+            </w:r>
+          </w:p>
+        </w:tc>
+      </w:tr>
+      <w:tr>
+        <w:trPr>
+          <w:trHeight w:val="255"/>
+        </w:trPr>
+        <w:tc>
+          <w:tcPr>
+            <w:tcW w:w="1886" w:type="dxa"/>
+            <w:shd w:val="clear" w:color="auto" w:fill="00B050"/>
+          </w:tcPr>
+          <w:p>
+            <w:pPr>
+              <w:jc w:val="right"/>
+              <w:rPr>
+                <w:rFonts w:ascii="黑体" w:eastAsia="黑体" w:hAnsi="黑体" w:cs="宋体"/>
+                <w:b/>
+                <w:sz w:val="24"/>
+                <w:szCs w:val="24"/>
+              </w:rPr>
+            </w:pPr>
+            <w:r>
+              <w:rPr>
+                <w:rFonts w:ascii="黑体" w:eastAsia="黑体" w:hAnsi="黑体" w:cs="宋体"/>
+                <w:b/>
+                <w:sz w:val="24"/>
+                <w:szCs w:val="24"/>
+              </w:rPr>
+              <w:t>Response</w:t>
+            </w:r>
+            <w:r>
+              <w:rPr>
+                <w:rFonts w:ascii="黑体" w:eastAsia="黑体" w:hAnsi="黑体" w:cs="宋体" w:hint="eastAsia"/>
+                <w:b/>
+                <w:sz w:val="24"/>
+                <w:szCs w:val="24"/>
+              </w:rPr>
+              <w:t>数据</w:t>
+            </w:r>
+          </w:p>
+        </w:tc>
+        <w:tc>
+          <w:tcPr>
+            <w:tcW w:w="7896" w:type="dxa"/>
+          </w:tcPr>
+          <w:p>
+            <w:pPr>
+              <w:rPr>
+                <w:rFonts w:ascii="黑体" w:eastAsia="黑体" w:hAnsi="黑体" w:cs="黑体"/>
+                <w:sz w:val="24"/>
+                <w:szCs w:val="24"/>
+              </w:rPr>
+            </w:pPr>
+            <w:r>
+              <w:rPr>
+                <w:rFonts w:ascii="黑体" w:eastAsia="黑体" w:hAnsi="黑体" w:cs="黑体"/>
+                <w:sz w:val="24"/>
+                <w:szCs w:val="24"/>
+              </w:rPr>
+              <w:t xml:space="preserve">{   </w:t>
+            </w:r>
+          </w:p>
+          <w:p>
+            <w:pPr>
+              <w:rPr>
+                <w:rFonts w:ascii="黑体" w:eastAsia="黑体" w:hAnsi="黑体" w:cs="黑体" w:hint="eastAsia"/>
+                <w:sz w:val="24"/>
+                <w:szCs w:val="24"/>
+              </w:rPr>
+            </w:pPr>
+            <w:r>
+              <w:rPr>
+                <w:rFonts w:ascii="黑体" w:eastAsia="黑体" w:hAnsi="黑体" w:cs="黑体" w:hint="eastAsia"/>
+                <w:sz w:val="24"/>
+                <w:szCs w:val="24"/>
+              </w:rPr>
+              <w:t xml:space="preserve">    </w:t>
+            </w:r>
+            <w:r>
+              <w:rPr>
+                <w:rFonts w:ascii="黑体" w:eastAsia="黑体" w:hAnsi="黑体" w:cs="黑体" w:hint="eastAsia"/>
+                <w:sz w:val="24"/>
+                <w:szCs w:val="24"/>
+              </w:rPr>
+              <w:t xml:space="preserve"> "</w:t>
+            </w:r>
+            <w:proofErr w:type="spellStart"/>
+            <w:r>
+              <w:rPr>
+                <w:rFonts w:ascii="黑体" w:eastAsia="黑体" w:hAnsi="黑体" w:cs="黑体" w:hint="eastAsia"/>
+                <w:sz w:val="24"/>
+                <w:szCs w:val="24"/>
+              </w:rPr>
+              <w:t>openId</w:t>
+            </w:r>
+            <w:proofErr w:type="spellEnd"/>
+            <w:r>
+              <w:rPr>
+                <w:rFonts w:ascii="黑体" w:eastAsia="黑体" w:hAnsi="黑体" w:cs="黑体" w:hint="eastAsia"/>
+                <w:sz w:val="24"/>
+                <w:szCs w:val="24"/>
+              </w:rPr>
+              <w:t>":string  微信号(当前用户微信号,返回后缓存)</w:t>
+            </w:r>
+          </w:p>
+          <w:p>
+            <w:pPr>
+              <w:rPr>
+                <w:rFonts w:ascii="黑体" w:eastAsia="黑体" w:hAnsi="黑体" w:cs="黑体" w:hint="eastAsia"/>
+                <w:sz w:val="24"/>
+                <w:szCs w:val="24"/>
+              </w:rPr>
+            </w:pPr>
+            <w:r>
+              <w:rPr>
+                <w:rFonts w:ascii="黑体" w:eastAsia="黑体" w:hAnsi="黑体" w:cs="黑体" w:hint="eastAsia"/>
+                <w:sz w:val="24"/>
+                <w:szCs w:val="24"/>
+              </w:rPr>
+              <w:t xml:space="preserve">    </w:t>
+            </w:r>
+            <w:r>
+              <w:rPr>
+                <w:rFonts w:ascii="黑体" w:eastAsia="黑体" w:hAnsi="黑体" w:cs="黑体" w:hint="eastAsia"/>
+                <w:sz w:val="24"/>
+                <w:szCs w:val="24"/>
+              </w:rPr>
+              <w:t>“</w:t>
+            </w:r>
+            <w:r>
+              <w:rPr>
+                <w:rFonts w:ascii="黑体" w:eastAsia="黑体" w:hAnsi="黑体" w:cs="黑体"/>
+                <w:sz w:val="24"/>
+                <w:szCs w:val="24"/>
+              </w:rPr>
+              <w:t>token</w:t>
+            </w:r>
+            <w:r>
+              <w:rPr>
+                <w:rFonts w:ascii="黑体" w:eastAsia="黑体" w:hAnsi="黑体" w:cs="黑体" w:hint="eastAsia"/>
+                <w:sz w:val="24"/>
+                <w:szCs w:val="24"/>
+              </w:rPr>
+              <w:t>”:string 用户token值</w:t>
+            </w:r>
+            <w:r>
+              <w:rPr>
+                <w:rFonts w:ascii="黑体" w:eastAsia="黑体" w:hAnsi="黑体" w:cs="黑体" w:hint="eastAsia"/>
+                <w:sz w:val="24"/>
+                <w:szCs w:val="24"/>
+              </w:rPr>
+              <w:t>(返回后缓存)</w:t>
+            </w:r>
+          </w:p>
+          <w:p>
+            <w:pPr>
+              <w:rPr>
+                <w:rFonts w:ascii="黑体" w:eastAsia="黑体" w:hAnsi="黑体" w:cs="黑体"/>
+                <w:sz w:val="24"/>
+                <w:szCs w:val="24"/>
+              </w:rPr>
+            </w:pPr>
+            <w:r>
+              <w:rPr>
+                <w:rFonts w:ascii="黑体" w:eastAsia="黑体" w:hAnsi="黑体" w:cs="黑体"/>
+                <w:sz w:val="24"/>
+                <w:szCs w:val="24"/>
+              </w:rPr>
+              <w:t xml:space="preserve"> }</w:t>
+            </w:r>
+          </w:p>
+        </w:tc>
+      </w:tr>
+      <w:tr>
+        <w:trPr>
+          <w:trHeight w:val="223"/>
+        </w:trPr>
+        <w:tc>
+          <w:tcPr>
+            <w:tcW w:w="1886" w:type="dxa"/>
+            <w:shd w:val="clear" w:color="auto" w:fill="00B050"/>
+          </w:tcPr>
+          <w:p>
+            <w:pPr>
+              <w:jc w:val="right"/>
+              <w:rPr>
+                <w:rFonts w:ascii="黑体" w:eastAsia="黑体" w:hAnsi="黑体" w:cs="宋体"/>
+                <w:b/>
+                <w:sz w:val="24"/>
+                <w:szCs w:val="24"/>
+              </w:rPr>
+            </w:pPr>
+            <w:r>
+              <w:rPr>
+                <w:rFonts w:ascii="黑体" w:eastAsia="黑体" w:hAnsi="黑体" w:cs="宋体" w:hint="eastAsia"/>
+                <w:b/>
+                <w:sz w:val="24"/>
+                <w:szCs w:val="24"/>
+              </w:rPr>
+              <w:t>备注</w:t>
+            </w:r>
+          </w:p>
+        </w:tc>
+        <w:tc>
+          <w:tcPr>
+            <w:tcW w:w="7896" w:type="dxa"/>
+          </w:tcPr>
+          <w:p>
+            <w:pPr>
+              <w:rPr>
+                <w:rFonts w:ascii="黑体" w:eastAsia="黑体" w:hAnsi="黑体"/>
+                <w:color w:val="FF0000"/>
+                <w:sz w:val="24"/>
+                <w:szCs w:val="24"/>
+              </w:rPr>
+            </w:pPr>
+          </w:p>
+        </w:tc>
+      </w:tr>
+    </w:tbl>
+    <w:p>
+      <w:pPr>
+        <w:pStyle w:val="3"/>
         <w:rPr>
           <w:rFonts w:ascii="黑体" w:eastAsia="黑体" w:hAnsi="黑体"/>
           <w:szCs w:val="21"/>
@@ -56040,7 +59221,6 @@
     <w:next w:val="a"/>
     <w:link w:val="3Char"/>
     <w:uiPriority w:val="9"/>
-    <w:semiHidden/>
     <w:unhideWhenUsed/>
     <w:qFormat/>
     <w:rsid w:val="00EB3A04"/>
@@ -56060,6 +59240,7 @@
   <w:style w:type="character" w:default="1" w:styleId="a0">
     <w:name w:val="Default Paragraph Font"/>
     <w:uiPriority w:val="1"/>
+    <w:semiHidden/>
     <w:unhideWhenUsed/>
   </w:style>
   <w:style w:type="table" w:default="1" w:styleId="a1">
@@ -56103,7 +59284,6 @@
     <w:basedOn w:val="a0"/>
     <w:link w:val="3"/>
     <w:uiPriority w:val="9"/>
-    <w:semiHidden/>
     <w:rsid w:val="00EB3A04"/>
     <w:rPr>
       <w:rFonts w:ascii="Calibri" w:eastAsia="宋体" w:hAnsi="Calibri" w:cs="Times New Roman"/>
@@ -56325,7 +59505,6 @@
     <w:next w:val="a"/>
     <w:link w:val="3Char"/>
     <w:uiPriority w:val="9"/>
-    <w:semiHidden/>
     <w:unhideWhenUsed/>
     <w:qFormat/>
     <w:rsid w:val="00EB3A04"/>
@@ -56345,6 +59524,7 @@
   <w:style w:type="character" w:default="1" w:styleId="a0">
     <w:name w:val="Default Paragraph Font"/>
     <w:uiPriority w:val="1"/>
+    <w:semiHidden/>
     <w:unhideWhenUsed/>
   </w:style>
   <w:style w:type="table" w:default="1" w:styleId="a1">
@@ -56388,7 +59568,6 @@
     <w:basedOn w:val="a0"/>
     <w:link w:val="3"/>
     <w:uiPriority w:val="9"/>
-    <w:semiHidden/>
     <w:rsid w:val="00EB3A04"/>
     <w:rPr>
       <w:rFonts w:ascii="Calibri" w:eastAsia="宋体" w:hAnsi="Calibri" w:cs="Times New Roman"/>

</xml_diff>